<commit_message>
concluída a escrita de todos os tópicos
</commit_message>
<xml_diff>
--- a/estrutura_paper_mulheres_computação.docx
+++ b/estrutura_paper_mulheres_computação.docx
@@ -2,6 +2,152 @@
 <file path=word/document.xml><?xml version="1.0" encoding="utf-8"?>
 <w:document xmlns:wpc="http://schemas.microsoft.com/office/word/2010/wordprocessingCanvas" xmlns:mc="http://schemas.openxmlformats.org/markup-compatibility/2006" xmlns:o="urn:schemas-microsoft-com:office:office" xmlns:r="http://schemas.openxmlformats.org/officeDocument/2006/relationships" xmlns:m="http://schemas.openxmlformats.org/officeDocument/2006/math" xmlns:v="urn:schemas-microsoft-com:vml" xmlns:wp="http://schemas.openxmlformats.org/drawingml/2006/wordprocessingDrawing" xmlns:w="http://schemas.openxmlformats.org/wordprocessingml/2006/main" xmlns:wpg="http://schemas.microsoft.com/office/word/2010/wordprocessingGroup" xmlns:wpi="http://schemas.microsoft.com/office/word/2010/wordprocessingInk" xmlns:a="http://schemas.openxmlformats.org/drawingml/2006/main" xmlns:wne="http://schemas.microsoft.com/office/word/2006/wordml" xmlns:wps="http://schemas.microsoft.com/office/word/2010/wordprocessingShape" xmlns:w10="urn:schemas-microsoft-com:office:word" xmlns:wp14="http://schemas.microsoft.com/office/word/2010/wordprocessingDrawing" xmlns:w14="http://schemas.microsoft.com/office/word/2010/wordml" xmlns:w15="http://schemas.microsoft.com/office/word/2012/wordml" xmlns:w16cex="http://schemas.microsoft.com/office/word/2018/wordml/cex" xmlns:w16cid="http://schemas.microsoft.com/office/word/2016/wordml/cid" xmlns:w16="http://schemas.microsoft.com/office/word/2018/wordml" xmlns:w16sdtdh="http://schemas.microsoft.com/office/word/2020/wordml/sdtdatahash" xmlns:w16se="http://schemas.microsoft.com/office/word/2015/wordml/symex" mc:Ignorable="w14 w15 w16se w16cid w16 w16cex w16sdtdh wp14">
   <w:body>
+    <w:p>
+      <w:pPr>
+        <w:pBdr>
+          <w:top w:val="none" w:color="000000" w:sz="4" w:space="0"/>
+          <w:left w:val="none" w:color="000000" w:sz="4" w:space="0"/>
+          <w:bottom w:val="none" w:color="000000" w:sz="4" w:space="0"/>
+          <w:right w:val="none" w:color="000000" w:sz="4" w:space="0"/>
+        </w:pBdr>
+        <w:spacing/>
+        <w:ind w:right="0" w:firstLine="0" w:left="0"/>
+        <w:jc w:val="center"/>
+        <w:rPr>
+          <w:b/>
+          <w:bCs/>
+          <w:highlight w:val="none"/>
+        </w:rPr>
+      </w:pPr>
+      <w:r>
+        <w:rPr>
+          <w:b/>
+          <w:bCs/>
+          <w:highlight w:val="none"/>
+        </w:rPr>
+        <w:t xml:space="preserve">IDEIAS DE EXTRA:</w:t>
+      </w:r>
+      <w:r>
+        <w:rPr>
+          <w:b/>
+          <w:bCs/>
+          <w:highlight w:val="none"/>
+        </w:rPr>
+      </w:r>
+      <w:r>
+        <w:rPr>
+          <w:b/>
+          <w:bCs/>
+          <w:highlight w:val="none"/>
+        </w:rPr>
+      </w:r>
+    </w:p>
+    <w:p>
+      <w:pPr>
+        <w:pStyle w:val="880"/>
+        <w:numPr>
+          <w:ilvl w:val="0"/>
+          <w:numId w:val="23"/>
+        </w:numPr>
+        <w:pBdr>
+          <w:top w:val="none" w:color="000000" w:sz="4" w:space="0"/>
+          <w:left w:val="none" w:color="000000" w:sz="4" w:space="0"/>
+          <w:bottom w:val="none" w:color="000000" w:sz="4" w:space="0"/>
+          <w:right w:val="none" w:color="000000" w:sz="4" w:space="0"/>
+        </w:pBdr>
+        <w:spacing/>
+        <w:ind w:right="0"/>
+        <w:jc w:val="left"/>
+        <w:rPr>
+          <w:b w:val="0"/>
+          <w:bCs w:val="0"/>
+          <w:highlight w:val="none"/>
+        </w:rPr>
+      </w:pPr>
+      <w:r>
+        <w:rPr>
+          <w:b w:val="0"/>
+          <w:bCs w:val="0"/>
+          <w:highlight w:val="none"/>
+        </w:rPr>
+        <w:t xml:space="preserve">Explicar protocolo STP;</w:t>
+      </w:r>
+      <w:r>
+        <w:rPr>
+          <w:b w:val="0"/>
+          <w:bCs w:val="0"/>
+          <w:highlight w:val="none"/>
+        </w:rPr>
+      </w:r>
+      <w:r>
+        <w:rPr>
+          <w:b w:val="0"/>
+          <w:bCs w:val="0"/>
+          <w:highlight w:val="none"/>
+        </w:rPr>
+      </w:r>
+    </w:p>
+    <w:p>
+      <w:pPr>
+        <w:pStyle w:val="880"/>
+        <w:numPr>
+          <w:ilvl w:val="0"/>
+          <w:numId w:val="23"/>
+        </w:numPr>
+        <w:pBdr>
+          <w:top w:val="none" w:color="000000" w:sz="4" w:space="0"/>
+          <w:left w:val="none" w:color="000000" w:sz="4" w:space="0"/>
+          <w:bottom w:val="none" w:color="000000" w:sz="4" w:space="0"/>
+          <w:right w:val="none" w:color="000000" w:sz="4" w:space="0"/>
+        </w:pBdr>
+        <w:spacing/>
+        <w:ind w:right="0"/>
+        <w:jc w:val="left"/>
+        <w:rPr>
+          <w:b w:val="0"/>
+          <w:bCs w:val="0"/>
+          <w:highlight w:val="none"/>
+        </w:rPr>
+      </w:pPr>
+      <w:r>
+        <w:rPr>
+          <w:b w:val="0"/>
+          <w:bCs w:val="0"/>
+          <w:highlight w:val="none"/>
+        </w:rPr>
+        <w:t xml:space="preserve">Explicar n</w:t>
+      </w:r>
+      <w:r>
+        <w:rPr>
+          <w:b w:val="0"/>
+          <w:bCs w:val="0"/>
+          <w:highlight w:val="none"/>
+        </w:rPr>
+        <w:t xml:space="preserve">úmeros bin</w:t>
+      </w:r>
+      <w:r>
+        <w:rPr>
+          <w:b w:val="0"/>
+          <w:bCs w:val="0"/>
+          <w:highlight w:val="none"/>
+        </w:rPr>
+        <w:t xml:space="preserve">ários, como soma, etc.</w:t>
+      </w:r>
+      <w:r>
+        <w:rPr>
+          <w:b w:val="0"/>
+          <w:bCs w:val="0"/>
+          <w:highlight w:val="none"/>
+        </w:rPr>
+      </w:r>
+      <w:r>
+        <w:rPr>
+          <w:b w:val="0"/>
+          <w:bCs w:val="0"/>
+          <w:highlight w:val="none"/>
+        </w:rPr>
+      </w:r>
+    </w:p>
     <w:p>
       <w:pPr>
         <w:pBdr>
@@ -57,6 +203,8 @@
           <w:b w:val="0"/>
           <w:bCs w:val="0"/>
           <w:strike/>
+          <w:sz w:val="14"/>
+          <w:szCs w:val="14"/>
           <w:highlight w:val="none"/>
         </w:rPr>
       </w:pPr>
@@ -65,6 +213,8 @@
           <w:b w:val="0"/>
           <w:bCs w:val="0"/>
           <w:strike/>
+          <w:sz w:val="18"/>
+          <w:szCs w:val="18"/>
           <w:highlight w:val="none"/>
         </w:rPr>
         <w:t xml:space="preserve">1.Introduç</w:t>
@@ -74,6 +224,8 @@
           <w:b w:val="0"/>
           <w:bCs w:val="0"/>
           <w:strike/>
+          <w:sz w:val="18"/>
+          <w:szCs w:val="18"/>
           <w:highlight w:val="none"/>
         </w:rPr>
         <w:t xml:space="preserve">ão</w:t>
@@ -83,6 +235,8 @@
           <w:b w:val="0"/>
           <w:bCs w:val="0"/>
           <w:strike/>
+          <w:sz w:val="14"/>
+          <w:szCs w:val="14"/>
           <w:highlight w:val="none"/>
         </w:rPr>
       </w:r>
@@ -91,6 +245,8 @@
           <w:b w:val="0"/>
           <w:bCs w:val="0"/>
           <w:strike/>
+          <w:sz w:val="14"/>
+          <w:szCs w:val="14"/>
           <w:highlight w:val="none"/>
         </w:rPr>
       </w:r>
@@ -110,6 +266,8 @@
           <w:b w:val="0"/>
           <w:bCs w:val="0"/>
           <w:strike/>
+          <w:sz w:val="14"/>
+          <w:szCs w:val="14"/>
           <w:highlight w:val="none"/>
         </w:rPr>
       </w:pPr>
@@ -118,6 +276,8 @@
           <w:b w:val="0"/>
           <w:bCs w:val="0"/>
           <w:strike/>
+          <w:sz w:val="18"/>
+          <w:szCs w:val="18"/>
           <w:highlight w:val="none"/>
         </w:rPr>
         <w:t xml:space="preserve">1.1 Sistemas de contagem </w:t>
@@ -127,6 +287,8 @@
           <w:b w:val="0"/>
           <w:bCs w:val="0"/>
           <w:strike/>
+          <w:sz w:val="14"/>
+          <w:szCs w:val="14"/>
           <w:highlight w:val="none"/>
         </w:rPr>
       </w:r>
@@ -135,6 +297,8 @@
           <w:b w:val="0"/>
           <w:bCs w:val="0"/>
           <w:strike/>
+          <w:sz w:val="14"/>
+          <w:szCs w:val="14"/>
           <w:highlight w:val="none"/>
         </w:rPr>
       </w:r>
@@ -154,6 +318,8 @@
           <w:b w:val="0"/>
           <w:bCs w:val="0"/>
           <w:strike/>
+          <w:sz w:val="14"/>
+          <w:szCs w:val="14"/>
           <w:highlight w:val="none"/>
         </w:rPr>
       </w:pPr>
@@ -162,6 +328,8 @@
           <w:b w:val="0"/>
           <w:bCs w:val="0"/>
           <w:strike/>
+          <w:sz w:val="18"/>
+          <w:szCs w:val="18"/>
           <w:highlight w:val="none"/>
         </w:rPr>
         <w:t xml:space="preserve">1.1.2</w:t>
@@ -171,6 +339,8 @@
           <w:b w:val="0"/>
           <w:bCs w:val="0"/>
           <w:strike/>
+          <w:sz w:val="18"/>
+          <w:szCs w:val="18"/>
           <w:highlight w:val="none"/>
         </w:rPr>
         <w:t xml:space="preserve"> D</w:t>
@@ -180,6 +350,8 @@
           <w:b w:val="0"/>
           <w:bCs w:val="0"/>
           <w:strike/>
+          <w:sz w:val="18"/>
+          <w:szCs w:val="18"/>
           <w:highlight w:val="none"/>
         </w:rPr>
         <w:t xml:space="preserve">ígitos</w:t>
@@ -189,6 +361,8 @@
           <w:b w:val="0"/>
           <w:bCs w:val="0"/>
           <w:strike/>
+          <w:sz w:val="14"/>
+          <w:szCs w:val="14"/>
           <w:highlight w:val="none"/>
         </w:rPr>
       </w:r>
@@ -197,6 +371,8 @@
           <w:b w:val="0"/>
           <w:bCs w:val="0"/>
           <w:strike/>
+          <w:sz w:val="14"/>
+          <w:szCs w:val="14"/>
           <w:highlight w:val="none"/>
         </w:rPr>
       </w:r>
@@ -216,6 +392,8 @@
           <w:b w:val="0"/>
           <w:bCs w:val="0"/>
           <w:strike/>
+          <w:sz w:val="14"/>
+          <w:szCs w:val="14"/>
           <w:highlight w:val="none"/>
         </w:rPr>
       </w:pPr>
@@ -224,6 +402,8 @@
           <w:b w:val="0"/>
           <w:bCs w:val="0"/>
           <w:strike/>
+          <w:sz w:val="18"/>
+          <w:szCs w:val="18"/>
           <w:highlight w:val="none"/>
         </w:rPr>
         <w:t xml:space="preserve">1.1.3 N</w:t>
@@ -233,6 +413,8 @@
           <w:b w:val="0"/>
           <w:bCs w:val="0"/>
           <w:strike/>
+          <w:sz w:val="18"/>
+          <w:szCs w:val="18"/>
           <w:highlight w:val="none"/>
         </w:rPr>
         <w:t xml:space="preserve">úmeros bin</w:t>
@@ -242,6 +424,8 @@
           <w:b w:val="0"/>
           <w:bCs w:val="0"/>
           <w:strike/>
+          <w:sz w:val="18"/>
+          <w:szCs w:val="18"/>
           <w:highlight w:val="none"/>
         </w:rPr>
         <w:t xml:space="preserve">ários </w:t>
@@ -251,6 +435,8 @@
           <w:b w:val="0"/>
           <w:bCs w:val="0"/>
           <w:strike/>
+          <w:sz w:val="14"/>
+          <w:szCs w:val="14"/>
           <w:highlight w:val="none"/>
         </w:rPr>
       </w:r>
@@ -259,6 +445,8 @@
           <w:b w:val="0"/>
           <w:bCs w:val="0"/>
           <w:strike/>
+          <w:sz w:val="14"/>
+          <w:szCs w:val="14"/>
           <w:highlight w:val="none"/>
         </w:rPr>
       </w:r>
@@ -278,6 +466,8 @@
           <w:b w:val="0"/>
           <w:bCs w:val="0"/>
           <w:strike/>
+          <w:sz w:val="14"/>
+          <w:szCs w:val="14"/>
           <w:highlight w:val="none"/>
         </w:rPr>
       </w:pPr>
@@ -286,6 +476,8 @@
           <w:b w:val="0"/>
           <w:bCs w:val="0"/>
           <w:strike/>
+          <w:sz w:val="18"/>
+          <w:szCs w:val="18"/>
           <w:highlight w:val="none"/>
         </w:rPr>
         <w:tab/>
@@ -296,6 +488,8 @@
           <w:b w:val="0"/>
           <w:bCs w:val="0"/>
           <w:strike/>
+          <w:sz w:val="18"/>
+          <w:szCs w:val="18"/>
           <w:highlight w:val="none"/>
         </w:rPr>
         <w:t xml:space="preserve">ões b</w:t>
@@ -305,6 +499,8 @@
           <w:b w:val="0"/>
           <w:bCs w:val="0"/>
           <w:strike/>
+          <w:sz w:val="18"/>
+          <w:szCs w:val="18"/>
           <w:highlight w:val="none"/>
         </w:rPr>
         <w:t xml:space="preserve">ásicas de computaç</w:t>
@@ -314,6 +510,8 @@
           <w:b w:val="0"/>
           <w:bCs w:val="0"/>
           <w:strike/>
+          <w:sz w:val="18"/>
+          <w:szCs w:val="18"/>
           <w:highlight w:val="none"/>
         </w:rPr>
         <w:t xml:space="preserve">ão </w:t>
@@ -323,6 +521,8 @@
           <w:b w:val="0"/>
           <w:bCs w:val="0"/>
           <w:strike/>
+          <w:sz w:val="14"/>
+          <w:szCs w:val="14"/>
           <w:highlight w:val="none"/>
         </w:rPr>
       </w:r>
@@ -331,6 +531,8 @@
           <w:b w:val="0"/>
           <w:bCs w:val="0"/>
           <w:strike/>
+          <w:sz w:val="14"/>
+          <w:szCs w:val="14"/>
           <w:highlight w:val="none"/>
         </w:rPr>
       </w:r>
@@ -350,6 +552,8 @@
           <w:b w:val="0"/>
           <w:bCs w:val="0"/>
           <w:strike/>
+          <w:sz w:val="14"/>
+          <w:szCs w:val="14"/>
           <w:highlight w:val="none"/>
         </w:rPr>
       </w:pPr>
@@ -358,6 +562,8 @@
           <w:b w:val="0"/>
           <w:bCs w:val="0"/>
           <w:strike/>
+          <w:sz w:val="18"/>
+          <w:szCs w:val="18"/>
           <w:highlight w:val="none"/>
         </w:rPr>
         <w:tab/>
@@ -368,6 +574,8 @@
           <w:b w:val="0"/>
           <w:bCs w:val="0"/>
           <w:strike/>
+          <w:sz w:val="18"/>
+          <w:szCs w:val="18"/>
           <w:highlight w:val="none"/>
         </w:rPr>
         <w:t xml:space="preserve">1.2.1 Diferenças entre hardware e software...</w:t>
@@ -377,6 +585,8 @@
           <w:b w:val="0"/>
           <w:bCs w:val="0"/>
           <w:strike/>
+          <w:sz w:val="14"/>
+          <w:szCs w:val="14"/>
           <w:highlight w:val="none"/>
         </w:rPr>
       </w:r>
@@ -385,6 +595,8 @@
           <w:b w:val="0"/>
           <w:bCs w:val="0"/>
           <w:strike/>
+          <w:sz w:val="14"/>
+          <w:szCs w:val="14"/>
           <w:highlight w:val="none"/>
         </w:rPr>
       </w:r>
@@ -404,6 +616,8 @@
           <w:b w:val="0"/>
           <w:bCs w:val="0"/>
           <w:strike/>
+          <w:sz w:val="14"/>
+          <w:szCs w:val="14"/>
           <w:highlight w:val="none"/>
         </w:rPr>
       </w:pPr>
@@ -412,6 +626,8 @@
           <w:b w:val="0"/>
           <w:bCs w:val="0"/>
           <w:strike/>
+          <w:sz w:val="18"/>
+          <w:szCs w:val="18"/>
           <w:highlight w:val="none"/>
         </w:rPr>
         <w:t xml:space="preserve">2. M</w:t>
@@ -421,6 +637,8 @@
           <w:b w:val="0"/>
           <w:bCs w:val="0"/>
           <w:strike/>
+          <w:sz w:val="18"/>
+          <w:szCs w:val="18"/>
           <w:highlight w:val="none"/>
         </w:rPr>
         <w:t xml:space="preserve">áquinas que precederam o computador moderno</w:t>
@@ -430,6 +648,8 @@
           <w:b w:val="0"/>
           <w:bCs w:val="0"/>
           <w:strike/>
+          <w:sz w:val="14"/>
+          <w:szCs w:val="14"/>
           <w:highlight w:val="none"/>
         </w:rPr>
       </w:r>
@@ -438,6 +658,8 @@
           <w:b w:val="0"/>
           <w:bCs w:val="0"/>
           <w:strike/>
+          <w:sz w:val="14"/>
+          <w:szCs w:val="14"/>
           <w:highlight w:val="none"/>
         </w:rPr>
       </w:r>
@@ -457,6 +679,8 @@
           <w:b w:val="0"/>
           <w:bCs w:val="0"/>
           <w:strike/>
+          <w:sz w:val="14"/>
+          <w:szCs w:val="14"/>
           <w:highlight w:val="none"/>
         </w:rPr>
       </w:pPr>
@@ -465,6 +689,8 @@
           <w:b w:val="0"/>
           <w:bCs w:val="0"/>
           <w:strike/>
+          <w:sz w:val="18"/>
+          <w:szCs w:val="18"/>
           <w:highlight w:val="none"/>
         </w:rPr>
         <w:t xml:space="preserve">2.1 </w:t>
@@ -474,6 +700,8 @@
           <w:b w:val="0"/>
           <w:bCs w:val="0"/>
           <w:strike/>
+          <w:sz w:val="18"/>
+          <w:szCs w:val="18"/>
           <w:highlight w:val="none"/>
         </w:rPr>
         <w:t xml:space="preserve">Ábaco (3000 a.C adiante)</w:t>
@@ -483,6 +711,8 @@
           <w:b w:val="0"/>
           <w:bCs w:val="0"/>
           <w:strike/>
+          <w:sz w:val="14"/>
+          <w:szCs w:val="14"/>
           <w:highlight w:val="none"/>
         </w:rPr>
       </w:r>
@@ -491,6 +721,8 @@
           <w:b w:val="0"/>
           <w:bCs w:val="0"/>
           <w:strike/>
+          <w:sz w:val="14"/>
+          <w:szCs w:val="14"/>
           <w:highlight w:val="none"/>
         </w:rPr>
       </w:r>
@@ -510,6 +742,8 @@
           <w:b w:val="0"/>
           <w:bCs w:val="0"/>
           <w:strike/>
+          <w:sz w:val="14"/>
+          <w:szCs w:val="14"/>
           <w:highlight w:val="none"/>
         </w:rPr>
       </w:pPr>
@@ -518,6 +752,8 @@
           <w:b w:val="0"/>
           <w:bCs w:val="0"/>
           <w:strike/>
+          <w:sz w:val="18"/>
+          <w:szCs w:val="18"/>
           <w:highlight w:val="none"/>
         </w:rPr>
         <w:t xml:space="preserve">2.2 Pascaline (1642)</w:t>
@@ -527,6 +763,8 @@
           <w:b w:val="0"/>
           <w:bCs w:val="0"/>
           <w:strike/>
+          <w:sz w:val="14"/>
+          <w:szCs w:val="14"/>
           <w:highlight w:val="none"/>
         </w:rPr>
       </w:r>
@@ -535,6 +773,8 @@
           <w:b w:val="0"/>
           <w:bCs w:val="0"/>
           <w:strike/>
+          <w:sz w:val="14"/>
+          <w:szCs w:val="14"/>
           <w:highlight w:val="none"/>
         </w:rPr>
       </w:r>
@@ -554,6 +794,8 @@
           <w:b w:val="0"/>
           <w:bCs w:val="0"/>
           <w:strike/>
+          <w:sz w:val="14"/>
+          <w:szCs w:val="14"/>
           <w:highlight w:val="none"/>
         </w:rPr>
       </w:pPr>
@@ -562,6 +804,8 @@
           <w:b w:val="0"/>
           <w:bCs w:val="0"/>
           <w:strike/>
+          <w:sz w:val="18"/>
+          <w:szCs w:val="18"/>
           <w:highlight w:val="none"/>
         </w:rPr>
         <w:t xml:space="preserve">2.3 M</w:t>
@@ -571,6 +815,8 @@
           <w:b w:val="0"/>
           <w:bCs w:val="0"/>
           <w:strike/>
+          <w:sz w:val="18"/>
+          <w:szCs w:val="18"/>
           <w:highlight w:val="none"/>
         </w:rPr>
         <w:t xml:space="preserve">áquina anal</w:t>
@@ -580,6 +826,8 @@
           <w:b w:val="0"/>
           <w:bCs w:val="0"/>
           <w:strike/>
+          <w:sz w:val="18"/>
+          <w:szCs w:val="18"/>
           <w:highlight w:val="none"/>
         </w:rPr>
         <w:t xml:space="preserve">ítica de Babbage (1837)</w:t>
@@ -589,6 +837,8 @@
           <w:b w:val="0"/>
           <w:bCs w:val="0"/>
           <w:strike/>
+          <w:sz w:val="14"/>
+          <w:szCs w:val="14"/>
           <w:highlight w:val="none"/>
         </w:rPr>
       </w:r>
@@ -597,6 +847,8 @@
           <w:b w:val="0"/>
           <w:bCs w:val="0"/>
           <w:strike/>
+          <w:sz w:val="14"/>
+          <w:szCs w:val="14"/>
           <w:highlight w:val="none"/>
         </w:rPr>
       </w:r>
@@ -616,6 +868,8 @@
           <w:b w:val="0"/>
           <w:bCs w:val="0"/>
           <w:strike/>
+          <w:sz w:val="14"/>
+          <w:szCs w:val="14"/>
           <w:highlight w:val="none"/>
         </w:rPr>
       </w:pPr>
@@ -624,6 +878,8 @@
           <w:b w:val="0"/>
           <w:bCs w:val="0"/>
           <w:strike/>
+          <w:sz w:val="18"/>
+          <w:szCs w:val="18"/>
           <w:highlight w:val="none"/>
         </w:rPr>
         <w:t xml:space="preserve">2.4 M</w:t>
@@ -633,6 +889,8 @@
           <w:b w:val="0"/>
           <w:bCs w:val="0"/>
           <w:strike/>
+          <w:sz w:val="18"/>
+          <w:szCs w:val="18"/>
           <w:highlight w:val="none"/>
         </w:rPr>
         <w:t xml:space="preserve">áquina diferencial de Charles Babbage (1822)</w:t>
@@ -642,6 +900,8 @@
           <w:b w:val="0"/>
           <w:bCs w:val="0"/>
           <w:strike/>
+          <w:sz w:val="14"/>
+          <w:szCs w:val="14"/>
           <w:highlight w:val="none"/>
         </w:rPr>
       </w:r>
@@ -650,6 +910,8 @@
           <w:b w:val="0"/>
           <w:bCs w:val="0"/>
           <w:strike/>
+          <w:sz w:val="14"/>
+          <w:szCs w:val="14"/>
           <w:highlight w:val="none"/>
         </w:rPr>
       </w:r>
@@ -669,6 +931,8 @@
           <w:b w:val="0"/>
           <w:bCs w:val="0"/>
           <w:strike/>
+          <w:sz w:val="14"/>
+          <w:szCs w:val="14"/>
           <w:highlight w:val="none"/>
         </w:rPr>
       </w:pPr>
@@ -677,6 +941,8 @@
           <w:b w:val="0"/>
           <w:bCs w:val="0"/>
           <w:strike/>
+          <w:sz w:val="18"/>
+          <w:szCs w:val="18"/>
           <w:highlight w:val="none"/>
         </w:rPr>
         <w:t xml:space="preserve">2.5 </w:t>
@@ -684,6 +950,8 @@
       <w:r>
         <w:rPr>
           <w:strike/>
+          <w:sz w:val="18"/>
+          <w:szCs w:val="18"/>
         </w:rPr>
         <w:t xml:space="preserve">Telar Automático de Jacquard (1801)</w:t>
       </w:r>
@@ -692,6 +960,8 @@
           <w:b w:val="0"/>
           <w:bCs w:val="0"/>
           <w:strike/>
+          <w:sz w:val="14"/>
+          <w:szCs w:val="14"/>
           <w:highlight w:val="none"/>
         </w:rPr>
       </w:r>
@@ -700,6 +970,8 @@
           <w:b w:val="0"/>
           <w:bCs w:val="0"/>
           <w:strike/>
+          <w:sz w:val="14"/>
+          <w:szCs w:val="14"/>
           <w:highlight w:val="none"/>
         </w:rPr>
       </w:r>
@@ -717,6 +989,8 @@
         <w:jc w:val="both"/>
         <w:rPr>
           <w:strike/>
+          <w:sz w:val="14"/>
+          <w:szCs w:val="14"/>
           <w:highlight w:val="none"/>
         </w:rPr>
       </w:pPr>
@@ -725,6 +999,8 @@
           <w:b w:val="0"/>
           <w:bCs w:val="0"/>
           <w:strike/>
+          <w:sz w:val="18"/>
+          <w:szCs w:val="18"/>
           <w:highlight w:val="none"/>
         </w:rPr>
         <w:t xml:space="preserve">2.6 </w:t>
@@ -732,18 +1008,24 @@
       <w:r>
         <w:rPr>
           <w:strike/>
+          <w:sz w:val="18"/>
+          <w:szCs w:val="18"/>
         </w:rPr>
         <w:t xml:space="preserve">ENIAC (1946)</w:t>
       </w:r>
       <w:r>
         <w:rPr>
           <w:strike/>
+          <w:sz w:val="14"/>
+          <w:szCs w:val="14"/>
           <w:highlight w:val="none"/>
         </w:rPr>
       </w:r>
       <w:r>
         <w:rPr>
           <w:strike/>
+          <w:sz w:val="14"/>
+          <w:szCs w:val="14"/>
           <w:highlight w:val="none"/>
         </w:rPr>
       </w:r>
@@ -761,12 +1043,16 @@
         <w:jc w:val="both"/>
         <w:rPr>
           <w:strike/>
+          <w:sz w:val="14"/>
+          <w:szCs w:val="14"/>
           <w:highlight w:val="none"/>
         </w:rPr>
       </w:pPr>
       <w:r>
         <w:rPr>
           <w:strike/>
+          <w:sz w:val="18"/>
+          <w:szCs w:val="18"/>
           <w:highlight w:val="none"/>
         </w:rPr>
         <w:t xml:space="preserve">2.7 </w:t>
@@ -774,18 +1060,24 @@
       <w:r>
         <w:rPr>
           <w:strike/>
+          <w:sz w:val="18"/>
+          <w:szCs w:val="18"/>
         </w:rPr>
         <w:t xml:space="preserve">UNIVAC I (1951)</w:t>
       </w:r>
       <w:r>
         <w:rPr>
           <w:strike/>
+          <w:sz w:val="14"/>
+          <w:szCs w:val="14"/>
           <w:highlight w:val="none"/>
         </w:rPr>
       </w:r>
       <w:r>
         <w:rPr>
           <w:strike/>
+          <w:sz w:val="14"/>
+          <w:szCs w:val="14"/>
           <w:highlight w:val="none"/>
         </w:rPr>
       </w:r>
@@ -805,12 +1097,16 @@
           <w:b w:val="0"/>
           <w:bCs w:val="0"/>
           <w:strike/>
+          <w:sz w:val="14"/>
+          <w:szCs w:val="14"/>
           <w:highlight w:val="none"/>
         </w:rPr>
       </w:pPr>
       <w:r>
         <w:rPr>
           <w:strike/>
+          <w:sz w:val="18"/>
+          <w:szCs w:val="18"/>
           <w:highlight w:val="none"/>
         </w:rPr>
         <w:t xml:space="preserve">2.8 </w:t>
@@ -818,6 +1114,8 @@
       <w:r>
         <w:rPr>
           <w:strike/>
+          <w:sz w:val="18"/>
+          <w:szCs w:val="18"/>
         </w:rPr>
         <w:t xml:space="preserve">IBM 701 (1952)</w:t>
       </w:r>
@@ -826,6 +1124,8 @@
           <w:b w:val="0"/>
           <w:bCs w:val="0"/>
           <w:strike/>
+          <w:sz w:val="14"/>
+          <w:szCs w:val="14"/>
           <w:highlight w:val="none"/>
         </w:rPr>
       </w:r>
@@ -834,525 +1134,12 @@
           <w:b w:val="0"/>
           <w:bCs w:val="0"/>
           <w:strike/>
+          <w:sz w:val="14"/>
+          <w:szCs w:val="14"/>
           <w:highlight w:val="none"/>
         </w:rPr>
       </w:r>
     </w:p>
-    <w:p>
-      <w:pPr>
-        <w:pBdr>
-          <w:top w:val="none" w:color="000000" w:sz="4" w:space="0"/>
-          <w:left w:val="none" w:color="000000" w:sz="4" w:space="0"/>
-          <w:bottom w:val="none" w:color="000000" w:sz="4" w:space="0"/>
-          <w:right w:val="none" w:color="000000" w:sz="4" w:space="0"/>
-        </w:pBdr>
-        <w:spacing/>
-        <w:ind w:right="0" w:firstLine="0" w:left="0"/>
-        <w:jc w:val="both"/>
-        <w:rPr>
-          <w:b w:val="0"/>
-          <w:bCs w:val="0"/>
-          <w:highlight w:val="none"/>
-        </w:rPr>
-      </w:pPr>
-      <w:r>
-        <w:rPr>
-          <w:b w:val="0"/>
-          <w:bCs w:val="0"/>
-          <w:highlight w:val="none"/>
-        </w:rPr>
-        <w:t xml:space="preserve">3. Linguagem de programaç</w:t>
-      </w:r>
-      <w:r>
-        <w:rPr>
-          <w:b w:val="0"/>
-          <w:bCs w:val="0"/>
-          <w:highlight w:val="none"/>
-        </w:rPr>
-        <w:t xml:space="preserve">ão</w:t>
-      </w:r>
-      <w:r>
-        <w:rPr>
-          <w:b w:val="0"/>
-          <w:bCs w:val="0"/>
-          <w:highlight w:val="none"/>
-        </w:rPr>
-      </w:r>
-      <w:r>
-        <w:rPr>
-          <w:b w:val="0"/>
-          <w:bCs w:val="0"/>
-          <w:highlight w:val="none"/>
-        </w:rPr>
-      </w:r>
-    </w:p>
-    <w:p>
-      <w:pPr>
-        <w:pBdr>
-          <w:top w:val="none" w:color="000000" w:sz="4" w:space="0"/>
-          <w:left w:val="none" w:color="000000" w:sz="4" w:space="0"/>
-          <w:bottom w:val="none" w:color="000000" w:sz="4" w:space="0"/>
-          <w:right w:val="none" w:color="000000" w:sz="4" w:space="0"/>
-        </w:pBdr>
-        <w:spacing/>
-        <w:ind w:right="0" w:firstLine="0" w:left="0"/>
-        <w:jc w:val="both"/>
-        <w:rPr>
-          <w:b w:val="0"/>
-          <w:bCs w:val="0"/>
-          <w:highlight w:val="none"/>
-        </w:rPr>
-      </w:pPr>
-      <w:r>
-        <w:rPr>
-          <w:b w:val="0"/>
-          <w:bCs w:val="0"/>
-          <w:highlight w:val="none"/>
-        </w:rPr>
-        <w:tab/>
-        <w:t xml:space="preserve">3.1 Compiladores</w:t>
-      </w:r>
-      <w:r>
-        <w:rPr>
-          <w:b w:val="0"/>
-          <w:bCs w:val="0"/>
-          <w:highlight w:val="none"/>
-        </w:rPr>
-      </w:r>
-      <w:r>
-        <w:rPr>
-          <w:b w:val="0"/>
-          <w:bCs w:val="0"/>
-          <w:highlight w:val="none"/>
-        </w:rPr>
-      </w:r>
-    </w:p>
-    <w:p>
-      <w:pPr>
-        <w:pBdr>
-          <w:top w:val="none" w:color="000000" w:sz="4" w:space="0"/>
-          <w:left w:val="none" w:color="000000" w:sz="4" w:space="0"/>
-          <w:bottom w:val="none" w:color="000000" w:sz="4" w:space="0"/>
-          <w:right w:val="none" w:color="000000" w:sz="4" w:space="0"/>
-        </w:pBdr>
-        <w:spacing/>
-        <w:ind w:right="0" w:firstLine="0" w:left="0"/>
-        <w:jc w:val="both"/>
-        <w:rPr>
-          <w:b w:val="0"/>
-          <w:bCs w:val="0"/>
-          <w:highlight w:val="none"/>
-        </w:rPr>
-      </w:pPr>
-      <w:r>
-        <w:rPr>
-          <w:b w:val="0"/>
-          <w:bCs w:val="0"/>
-          <w:highlight w:val="none"/>
-        </w:rPr>
-        <w:t xml:space="preserve">4. Algoritmos e programaç</w:t>
-      </w:r>
-      <w:r>
-        <w:rPr>
-          <w:b w:val="0"/>
-          <w:bCs w:val="0"/>
-          <w:highlight w:val="none"/>
-        </w:rPr>
-        <w:t xml:space="preserve">ão l</w:t>
-      </w:r>
-      <w:r>
-        <w:rPr>
-          <w:b w:val="0"/>
-          <w:bCs w:val="0"/>
-          <w:highlight w:val="none"/>
-        </w:rPr>
-        <w:t xml:space="preserve">ógica</w:t>
-      </w:r>
-      <w:r>
-        <w:rPr>
-          <w:b w:val="0"/>
-          <w:bCs w:val="0"/>
-          <w:highlight w:val="none"/>
-        </w:rPr>
-      </w:r>
-      <w:r>
-        <w:rPr>
-          <w:b w:val="0"/>
-          <w:bCs w:val="0"/>
-          <w:highlight w:val="none"/>
-        </w:rPr>
-      </w:r>
-    </w:p>
-    <w:p>
-      <w:pPr>
-        <w:pBdr>
-          <w:top w:val="none" w:color="000000" w:sz="4" w:space="0"/>
-          <w:left w:val="none" w:color="000000" w:sz="4" w:space="0"/>
-          <w:bottom w:val="none" w:color="000000" w:sz="4" w:space="0"/>
-          <w:right w:val="none" w:color="000000" w:sz="4" w:space="0"/>
-        </w:pBdr>
-        <w:spacing/>
-        <w:ind w:right="0" w:firstLine="0" w:left="0"/>
-        <w:jc w:val="both"/>
-        <w:rPr>
-          <w:b w:val="0"/>
-          <w:bCs w:val="0"/>
-          <w:highlight w:val="none"/>
-        </w:rPr>
-      </w:pPr>
-      <w:r>
-        <w:rPr>
-          <w:b w:val="0"/>
-          <w:bCs w:val="0"/>
-          <w:highlight w:val="none"/>
-        </w:rPr>
-        <w:t xml:space="preserve">5. Arquitetura de computadores</w:t>
-      </w:r>
-      <w:r>
-        <w:rPr>
-          <w:b w:val="0"/>
-          <w:bCs w:val="0"/>
-          <w:highlight w:val="none"/>
-        </w:rPr>
-      </w:r>
-      <w:r>
-        <w:rPr>
-          <w:b w:val="0"/>
-          <w:bCs w:val="0"/>
-          <w:highlight w:val="none"/>
-        </w:rPr>
-      </w:r>
-    </w:p>
-    <w:p>
-      <w:pPr>
-        <w:pBdr>
-          <w:top w:val="none" w:color="000000" w:sz="4" w:space="0"/>
-          <w:left w:val="none" w:color="000000" w:sz="4" w:space="0"/>
-          <w:bottom w:val="none" w:color="000000" w:sz="4" w:space="0"/>
-          <w:right w:val="none" w:color="000000" w:sz="4" w:space="0"/>
-        </w:pBdr>
-        <w:spacing/>
-        <w:ind w:right="0" w:firstLine="0" w:left="0"/>
-        <w:jc w:val="both"/>
-        <w:rPr>
-          <w:b w:val="0"/>
-          <w:bCs w:val="0"/>
-          <w:highlight w:val="none"/>
-        </w:rPr>
-      </w:pPr>
-      <w:r>
-        <w:rPr>
-          <w:b w:val="0"/>
-          <w:bCs w:val="0"/>
-          <w:highlight w:val="none"/>
-        </w:rPr>
-        <w:t xml:space="preserve">6. Hardware</w:t>
-      </w:r>
-      <w:r>
-        <w:rPr>
-          <w:b w:val="0"/>
-          <w:bCs w:val="0"/>
-          <w:highlight w:val="none"/>
-        </w:rPr>
-      </w:r>
-      <w:r>
-        <w:rPr>
-          <w:b w:val="0"/>
-          <w:bCs w:val="0"/>
-          <w:highlight w:val="none"/>
-        </w:rPr>
-      </w:r>
-    </w:p>
-    <w:p>
-      <w:pPr>
-        <w:pBdr>
-          <w:top w:val="none" w:color="000000" w:sz="4" w:space="0"/>
-          <w:left w:val="none" w:color="000000" w:sz="4" w:space="0"/>
-          <w:bottom w:val="none" w:color="000000" w:sz="4" w:space="0"/>
-          <w:right w:val="none" w:color="000000" w:sz="4" w:space="0"/>
-        </w:pBdr>
-        <w:spacing/>
-        <w:ind w:right="0" w:firstLine="0" w:left="0"/>
-        <w:jc w:val="both"/>
-        <w:rPr>
-          <w:b w:val="0"/>
-          <w:bCs w:val="0"/>
-          <w:highlight w:val="none"/>
-        </w:rPr>
-      </w:pPr>
-      <w:r>
-        <w:rPr>
-          <w:b w:val="0"/>
-          <w:bCs w:val="0"/>
-          <w:highlight w:val="none"/>
-        </w:rPr>
-        <w:t xml:space="preserve">7. </w:t>
-      </w:r>
-      <w:r>
-        <w:rPr>
-          <w:b w:val="0"/>
-          <w:bCs w:val="0"/>
-          <w:highlight w:val="none"/>
-        </w:rPr>
-        <w:t xml:space="preserve">Sistemas operacionais</w:t>
-      </w:r>
-      <w:r>
-        <w:rPr>
-          <w:b w:val="0"/>
-          <w:bCs w:val="0"/>
-          <w:highlight w:val="none"/>
-        </w:rPr>
-      </w:r>
-      <w:r>
-        <w:rPr>
-          <w:b w:val="0"/>
-          <w:bCs w:val="0"/>
-          <w:highlight w:val="none"/>
-        </w:rPr>
-      </w:r>
-    </w:p>
-    <w:p>
-      <w:pPr>
-        <w:pBdr>
-          <w:top w:val="none" w:color="000000" w:sz="4" w:space="0"/>
-          <w:left w:val="none" w:color="000000" w:sz="4" w:space="0"/>
-          <w:bottom w:val="none" w:color="000000" w:sz="4" w:space="0"/>
-          <w:right w:val="none" w:color="000000" w:sz="4" w:space="0"/>
-        </w:pBdr>
-        <w:spacing/>
-        <w:ind w:right="0" w:firstLine="0" w:left="0"/>
-        <w:jc w:val="both"/>
-        <w:rPr>
-          <w:b w:val="0"/>
-          <w:bCs w:val="0"/>
-          <w:highlight w:val="none"/>
-        </w:rPr>
-      </w:pPr>
-      <w:r>
-        <w:rPr>
-          <w:b w:val="0"/>
-          <w:bCs w:val="0"/>
-          <w:highlight w:val="none"/>
-        </w:rPr>
-        <w:t xml:space="preserve">8. Redes de computadores</w:t>
-      </w:r>
-      <w:r>
-        <w:rPr>
-          <w:b w:val="0"/>
-          <w:bCs w:val="0"/>
-          <w:highlight w:val="none"/>
-        </w:rPr>
-      </w:r>
-      <w:r>
-        <w:rPr>
-          <w:b w:val="0"/>
-          <w:bCs w:val="0"/>
-          <w:highlight w:val="none"/>
-        </w:rPr>
-      </w:r>
-    </w:p>
-    <w:p>
-      <w:pPr>
-        <w:pBdr>
-          <w:top w:val="none" w:color="000000" w:sz="4" w:space="0"/>
-          <w:left w:val="none" w:color="000000" w:sz="4" w:space="0"/>
-          <w:bottom w:val="none" w:color="000000" w:sz="4" w:space="0"/>
-          <w:right w:val="none" w:color="000000" w:sz="4" w:space="0"/>
-        </w:pBdr>
-        <w:spacing/>
-        <w:ind w:right="0" w:firstLine="0" w:left="0"/>
-        <w:jc w:val="both"/>
-        <w:rPr>
-          <w:b w:val="0"/>
-          <w:bCs w:val="0"/>
-          <w:highlight w:val="none"/>
-        </w:rPr>
-      </w:pPr>
-      <w:r>
-        <w:rPr>
-          <w:b w:val="0"/>
-          <w:bCs w:val="0"/>
-          <w:highlight w:val="none"/>
-        </w:rPr>
-        <w:t xml:space="preserve">9. Banco de dados</w:t>
-      </w:r>
-      <w:r>
-        <w:rPr>
-          <w:b w:val="0"/>
-          <w:bCs w:val="0"/>
-          <w:highlight w:val="none"/>
-        </w:rPr>
-      </w:r>
-      <w:r>
-        <w:rPr>
-          <w:b w:val="0"/>
-          <w:bCs w:val="0"/>
-          <w:highlight w:val="none"/>
-        </w:rPr>
-      </w:r>
-    </w:p>
-    <w:p>
-      <w:pPr>
-        <w:pBdr>
-          <w:top w:val="none" w:color="000000" w:sz="4" w:space="0"/>
-          <w:left w:val="none" w:color="000000" w:sz="4" w:space="0"/>
-          <w:bottom w:val="none" w:color="000000" w:sz="4" w:space="0"/>
-          <w:right w:val="none" w:color="000000" w:sz="4" w:space="0"/>
-        </w:pBdr>
-        <w:spacing/>
-        <w:ind w:right="0" w:firstLine="0" w:left="0"/>
-        <w:jc w:val="both"/>
-        <w:rPr>
-          <w:b w:val="0"/>
-          <w:bCs w:val="0"/>
-          <w:highlight w:val="none"/>
-        </w:rPr>
-      </w:pPr>
-      <w:r>
-        <w:rPr>
-          <w:b w:val="0"/>
-          <w:bCs w:val="0"/>
-          <w:highlight w:val="none"/>
-        </w:rPr>
-        <w:t xml:space="preserve">10. Intelig</w:t>
-      </w:r>
-      <w:r>
-        <w:rPr>
-          <w:b w:val="0"/>
-          <w:bCs w:val="0"/>
-          <w:highlight w:val="none"/>
-        </w:rPr>
-        <w:t xml:space="preserve">ência artificial</w:t>
-      </w:r>
-      <w:r>
-        <w:rPr>
-          <w:b w:val="0"/>
-          <w:bCs w:val="0"/>
-          <w:highlight w:val="none"/>
-        </w:rPr>
-      </w:r>
-      <w:r>
-        <w:rPr>
-          <w:b w:val="0"/>
-          <w:bCs w:val="0"/>
-          <w:highlight w:val="none"/>
-        </w:rPr>
-      </w:r>
-    </w:p>
-    <w:p>
-      <w:pPr>
-        <w:pBdr>
-          <w:top w:val="none" w:color="000000" w:sz="4" w:space="0"/>
-          <w:left w:val="none" w:color="000000" w:sz="4" w:space="0"/>
-          <w:bottom w:val="none" w:color="000000" w:sz="4" w:space="0"/>
-          <w:right w:val="none" w:color="000000" w:sz="4" w:space="0"/>
-        </w:pBdr>
-        <w:spacing/>
-        <w:ind w:right="0" w:firstLine="0" w:left="0"/>
-        <w:jc w:val="both"/>
-        <w:rPr>
-          <w:b w:val="0"/>
-          <w:bCs w:val="0"/>
-          <w:highlight w:val="none"/>
-        </w:rPr>
-      </w:pPr>
-      <w:r>
-        <w:rPr>
-          <w:b w:val="0"/>
-          <w:bCs w:val="0"/>
-          <w:highlight w:val="none"/>
-        </w:rPr>
-        <w:t xml:space="preserve">11. Segurança da Informaç</w:t>
-      </w:r>
-      <w:r>
-        <w:rPr>
-          <w:b w:val="0"/>
-          <w:bCs w:val="0"/>
-          <w:highlight w:val="none"/>
-        </w:rPr>
-        <w:t xml:space="preserve">ão</w:t>
-      </w:r>
-      <w:r>
-        <w:rPr>
-          <w:b w:val="0"/>
-          <w:bCs w:val="0"/>
-          <w:highlight w:val="none"/>
-        </w:rPr>
-      </w:r>
-      <w:r>
-        <w:rPr>
-          <w:b w:val="0"/>
-          <w:bCs w:val="0"/>
-          <w:highlight w:val="none"/>
-        </w:rPr>
-      </w:r>
-    </w:p>
-    <w:tbl>
-      <w:tblPr>
-        <w:tblStyle w:val="730"/>
-        <w:tblW w:w="0" w:type="auto"/>
-        <w:tblBorders/>
-        <w:tblLook w:val="04A0" w:firstRow="1" w:lastRow="0" w:firstColumn="1" w:lastColumn="0" w:noHBand="0" w:noVBand="1"/>
-      </w:tblPr>
-      <w:tblGrid>
-        <w:gridCol w:w="9355"/>
-      </w:tblGrid>
-      <w:tr>
-        <w:trPr/>
-        <w:tc>
-          <w:tcPr>
-            <w:tcBorders>
-              <w:top w:val="none" w:color="000000" w:sz="4" w:space="0"/>
-              <w:left w:val="none" w:color="000000" w:sz="4" w:space="0"/>
-              <w:bottom w:val="single" w:color="000000" w:sz="4" w:space="0"/>
-              <w:right w:val="none" w:color="000000" w:sz="4" w:space="0"/>
-            </w:tcBorders>
-            <w:tcW w:w="9355" w:type="dxa"/>
-            <w:textDirection w:val="lrTb"/>
-            <w:noWrap w:val="false"/>
-          </w:tcPr>
-          <w:p>
-            <w:pPr>
-              <w:pBdr>
-                <w:top w:val="none" w:color="000000" w:sz="4" w:space="0"/>
-                <w:left w:val="none" w:color="000000" w:sz="4" w:space="0"/>
-                <w:bottom w:val="none" w:color="000000" w:sz="4" w:space="0"/>
-                <w:right w:val="none" w:color="000000" w:sz="4" w:space="0"/>
-              </w:pBdr>
-              <w:spacing/>
-              <w:ind/>
-              <w:jc w:val="both"/>
-              <w:rPr>
-                <w:b w:val="0"/>
-                <w:bCs w:val="0"/>
-                <w:highlight w:val="none"/>
-              </w:rPr>
-            </w:pPr>
-            <w:r>
-              <w:rPr>
-                <w:b w:val="0"/>
-                <w:bCs w:val="0"/>
-                <w:highlight w:val="none"/>
-              </w:rPr>
-            </w:r>
-            <w:r>
-              <w:rPr>
-                <w:b w:val="0"/>
-                <w:bCs w:val="0"/>
-                <w:highlight w:val="none"/>
-              </w:rPr>
-            </w:r>
-            <w:r>
-              <w:rPr>
-                <w:b w:val="0"/>
-                <w:bCs w:val="0"/>
-                <w:highlight w:val="none"/>
-              </w:rPr>
-            </w:r>
-          </w:p>
-        </w:tc>
-      </w:tr>
-    </w:tbl>
     <w:p>
       <w:pPr>
         <w:pBdr>
@@ -1438,7 +1225,7 @@
           <w:szCs w:val="18"/>
           <w:highlight w:val="none"/>
         </w:rPr>
-        <w:t xml:space="preserve">O intuito da introduç</w:t>
+        <w:t xml:space="preserve">Paper com car</w:t>
       </w:r>
       <w:r>
         <w:rPr>
@@ -1448,303 +1235,7 @@
           <w:szCs w:val="18"/>
           <w:highlight w:val="none"/>
         </w:rPr>
-        <w:t xml:space="preserve">ão seria dar a base para quem for ler o paper acerca dos diferentes conceitos usados dentro da computaç</w:t>
-      </w:r>
-      <w:r>
-        <w:rPr>
-          <w:b w:val="0"/>
-          <w:bCs w:val="0"/>
-          <w:sz w:val="18"/>
-          <w:szCs w:val="18"/>
-          <w:highlight w:val="none"/>
-        </w:rPr>
-        <w:t xml:space="preserve">ão (o que s</w:t>
-      </w:r>
-      <w:r>
-        <w:rPr>
-          <w:b w:val="0"/>
-          <w:bCs w:val="0"/>
-          <w:sz w:val="18"/>
-          <w:szCs w:val="18"/>
-          <w:highlight w:val="none"/>
-        </w:rPr>
-        <w:t xml:space="preserve">ão bytes, programas, hardware, etc).</w:t>
-      </w:r>
-      <w:r>
-        <w:rPr>
-          <w:b w:val="0"/>
-          <w:bCs w:val="0"/>
-          <w:sz w:val="18"/>
-          <w:szCs w:val="18"/>
-          <w:highlight w:val="none"/>
-        </w:rPr>
-      </w:r>
-      <w:r>
-        <w:rPr>
-          <w:b w:val="0"/>
-          <w:bCs w:val="0"/>
-          <w:sz w:val="18"/>
-          <w:szCs w:val="18"/>
-          <w:highlight w:val="none"/>
-        </w:rPr>
-      </w:r>
-    </w:p>
-    <w:p>
-      <w:pPr>
-        <w:pBdr>
-          <w:top w:val="none" w:color="000000" w:sz="4" w:space="0"/>
-          <w:left w:val="none" w:color="000000" w:sz="4" w:space="0"/>
-          <w:bottom w:val="none" w:color="000000" w:sz="4" w:space="0"/>
-          <w:right w:val="none" w:color="000000" w:sz="4" w:space="0"/>
-        </w:pBdr>
-        <w:spacing/>
-        <w:ind w:right="0" w:firstLine="0" w:left="0"/>
-        <w:jc w:val="both"/>
-        <w:rPr>
-          <w:b w:val="0"/>
-          <w:bCs w:val="0"/>
-          <w:sz w:val="18"/>
-          <w:szCs w:val="18"/>
-          <w:highlight w:val="none"/>
-        </w:rPr>
-      </w:pPr>
-      <w:r>
-        <w:rPr>
-          <w:b w:val="0"/>
-          <w:bCs w:val="0"/>
-          <w:sz w:val="18"/>
-          <w:szCs w:val="18"/>
-          <w:highlight w:val="none"/>
-        </w:rPr>
-        <w:t xml:space="preserve">Em seguida fazer uma revis</w:t>
-      </w:r>
-      <w:r>
-        <w:rPr>
-          <w:b w:val="0"/>
-          <w:bCs w:val="0"/>
-          <w:sz w:val="18"/>
-          <w:szCs w:val="18"/>
-          <w:highlight w:val="none"/>
-        </w:rPr>
-        <w:t xml:space="preserve">ão hist</w:t>
-      </w:r>
-      <w:r>
-        <w:rPr>
-          <w:b w:val="0"/>
-          <w:bCs w:val="0"/>
-          <w:sz w:val="18"/>
-          <w:szCs w:val="18"/>
-          <w:highlight w:val="none"/>
-        </w:rPr>
-        <w:t xml:space="preserve">órica que </w:t>
-      </w:r>
-      <w:r>
-        <w:rPr>
-          <w:b w:val="0"/>
-          <w:bCs w:val="0"/>
-          <w:sz w:val="18"/>
-          <w:szCs w:val="18"/>
-          <w:highlight w:val="none"/>
-        </w:rPr>
-        <w:t xml:space="preserve">é a “cl</w:t>
-      </w:r>
-      <w:r>
-        <w:rPr>
-          <w:b w:val="0"/>
-          <w:bCs w:val="0"/>
-          <w:sz w:val="18"/>
-          <w:szCs w:val="18"/>
-          <w:highlight w:val="none"/>
-        </w:rPr>
-        <w:t xml:space="preserve">ássica” quando o assunto </w:t>
-      </w:r>
-      <w:r>
-        <w:rPr>
-          <w:b w:val="0"/>
-          <w:bCs w:val="0"/>
-          <w:sz w:val="18"/>
-          <w:szCs w:val="18"/>
-          <w:highlight w:val="none"/>
-        </w:rPr>
-        <w:t xml:space="preserve">é hist</w:t>
-      </w:r>
-      <w:r>
-        <w:rPr>
-          <w:b w:val="0"/>
-          <w:bCs w:val="0"/>
-          <w:sz w:val="18"/>
-          <w:szCs w:val="18"/>
-          <w:highlight w:val="none"/>
-        </w:rPr>
-        <w:t xml:space="preserve">ória da computaç</w:t>
-      </w:r>
-      <w:r>
-        <w:rPr>
-          <w:b w:val="0"/>
-          <w:bCs w:val="0"/>
-          <w:sz w:val="18"/>
-          <w:szCs w:val="18"/>
-          <w:highlight w:val="none"/>
-        </w:rPr>
-        <w:t xml:space="preserve">ão.</w:t>
-      </w:r>
-      <w:r>
-        <w:rPr>
-          <w:b w:val="0"/>
-          <w:bCs w:val="0"/>
-          <w:sz w:val="18"/>
-          <w:szCs w:val="18"/>
-          <w:highlight w:val="none"/>
-        </w:rPr>
-      </w:r>
-      <w:r>
-        <w:rPr>
-          <w:b w:val="0"/>
-          <w:bCs w:val="0"/>
-          <w:sz w:val="18"/>
-          <w:szCs w:val="18"/>
-          <w:highlight w:val="none"/>
-        </w:rPr>
-      </w:r>
-    </w:p>
-    <w:p>
-      <w:pPr>
-        <w:pBdr>
-          <w:top w:val="none" w:color="000000" w:sz="4" w:space="0"/>
-          <w:left w:val="none" w:color="000000" w:sz="4" w:space="0"/>
-          <w:bottom w:val="none" w:color="000000" w:sz="4" w:space="0"/>
-          <w:right w:val="none" w:color="000000" w:sz="4" w:space="0"/>
-        </w:pBdr>
-        <w:spacing/>
-        <w:ind w:right="0" w:firstLine="0" w:left="0"/>
-        <w:jc w:val="both"/>
-        <w:rPr>
-          <w:b w:val="0"/>
-          <w:bCs w:val="0"/>
-          <w:sz w:val="18"/>
-          <w:szCs w:val="18"/>
-          <w:highlight w:val="none"/>
-        </w:rPr>
-      </w:pPr>
-      <w:r>
-        <w:rPr>
-          <w:b w:val="0"/>
-          <w:bCs w:val="0"/>
-          <w:sz w:val="18"/>
-          <w:szCs w:val="18"/>
-          <w:highlight w:val="none"/>
-        </w:rPr>
-        <w:t xml:space="preserve">Separar em cap</w:t>
-      </w:r>
-      <w:r>
-        <w:rPr>
-          <w:b w:val="0"/>
-          <w:bCs w:val="0"/>
-          <w:sz w:val="18"/>
-          <w:szCs w:val="18"/>
-          <w:highlight w:val="none"/>
-        </w:rPr>
-        <w:t xml:space="preserve">ítulos as demais </w:t>
-      </w:r>
-      <w:r>
-        <w:rPr>
-          <w:b w:val="0"/>
-          <w:bCs w:val="0"/>
-          <w:sz w:val="18"/>
-          <w:szCs w:val="18"/>
-          <w:highlight w:val="none"/>
-        </w:rPr>
-        <w:t xml:space="preserve">áreas da computaç</w:t>
-      </w:r>
-      <w:r>
-        <w:rPr>
-          <w:b w:val="0"/>
-          <w:bCs w:val="0"/>
-          <w:sz w:val="18"/>
-          <w:szCs w:val="18"/>
-          <w:highlight w:val="none"/>
-        </w:rPr>
-        <w:t xml:space="preserve">ão que s</w:t>
-      </w:r>
-      <w:r>
-        <w:rPr>
-          <w:b w:val="0"/>
-          <w:bCs w:val="0"/>
-          <w:sz w:val="18"/>
-          <w:szCs w:val="18"/>
-          <w:highlight w:val="none"/>
-        </w:rPr>
-        <w:t xml:space="preserve">ão mais “contempor</w:t>
-      </w:r>
-      <w:r>
-        <w:rPr>
-          <w:b w:val="0"/>
-          <w:bCs w:val="0"/>
-          <w:sz w:val="18"/>
-          <w:szCs w:val="18"/>
-          <w:highlight w:val="none"/>
-        </w:rPr>
-        <w:t xml:space="preserve">âneas”, ressaltando as contribuiç</w:t>
-      </w:r>
-      <w:r>
-        <w:rPr>
-          <w:b w:val="0"/>
-          <w:bCs w:val="0"/>
-          <w:sz w:val="18"/>
-          <w:szCs w:val="18"/>
-          <w:highlight w:val="none"/>
-        </w:rPr>
-        <w:t xml:space="preserve">ões de mulheres na </w:t>
-      </w:r>
-      <w:r>
-        <w:rPr>
-          <w:b w:val="0"/>
-          <w:bCs w:val="0"/>
-          <w:sz w:val="18"/>
-          <w:szCs w:val="18"/>
-          <w:highlight w:val="none"/>
-        </w:rPr>
-        <w:t xml:space="preserve">área, explicando tamb</w:t>
-      </w:r>
-      <w:r>
-        <w:rPr>
-          <w:b w:val="0"/>
-          <w:bCs w:val="0"/>
-          <w:sz w:val="18"/>
-          <w:szCs w:val="18"/>
-          <w:highlight w:val="none"/>
-        </w:rPr>
-        <w:t xml:space="preserve">ém o que s</w:t>
-      </w:r>
-      <w:r>
-        <w:rPr>
-          <w:b w:val="0"/>
-          <w:bCs w:val="0"/>
-          <w:sz w:val="18"/>
-          <w:szCs w:val="18"/>
-          <w:highlight w:val="none"/>
-        </w:rPr>
-        <w:t xml:space="preserve">ão cada </w:t>
-      </w:r>
-      <w:r>
-        <w:rPr>
-          <w:b w:val="0"/>
-          <w:bCs w:val="0"/>
-          <w:sz w:val="18"/>
-          <w:szCs w:val="18"/>
-          <w:highlight w:val="none"/>
-        </w:rPr>
-        <w:t xml:space="preserve">área. Verificar se est</w:t>
-      </w:r>
-      <w:r>
-        <w:rPr>
-          <w:b w:val="0"/>
-          <w:bCs w:val="0"/>
-          <w:sz w:val="18"/>
-          <w:szCs w:val="18"/>
-          <w:highlight w:val="none"/>
-        </w:rPr>
-        <w:t xml:space="preserve">á faltando algo!</w:t>
+        <w:t xml:space="preserve">áter mais extensionista.</w:t>
       </w:r>
       <w:r>
         <w:rPr>
@@ -1840,297 +1331,7 @@
           <w:szCs w:val="22"/>
           <w:highlight w:val="none"/>
         </w:rPr>
-        <w:t xml:space="preserve">Ada Lovelace</w:t>
-      </w:r>
-      <w:r>
-        <w:rPr>
-          <w:b w:val="0"/>
-          <w:bCs w:val="0"/>
-          <w:sz w:val="22"/>
-          <w:szCs w:val="22"/>
-          <w:highlight w:val="none"/>
-        </w:rPr>
-      </w:r>
-      <w:r>
-        <w:rPr>
-          <w:b w:val="0"/>
-          <w:bCs w:val="0"/>
-          <w:sz w:val="22"/>
-          <w:szCs w:val="22"/>
-          <w:highlight w:val="none"/>
-        </w:rPr>
-      </w:r>
-    </w:p>
-    <w:p>
-      <w:pPr>
-        <w:pBdr>
-          <w:top w:val="none" w:color="000000" w:sz="4" w:space="0"/>
-          <w:left w:val="none" w:color="000000" w:sz="4" w:space="0"/>
-          <w:bottom w:val="none" w:color="000000" w:sz="4" w:space="0"/>
-          <w:right w:val="none" w:color="000000" w:sz="4" w:space="0"/>
-        </w:pBdr>
-        <w:spacing/>
-        <w:ind w:right="0" w:firstLine="0" w:left="0"/>
-        <w:jc w:val="both"/>
-        <w:rPr>
-          <w:b w:val="0"/>
-          <w:bCs w:val="0"/>
-          <w:sz w:val="22"/>
-          <w:szCs w:val="22"/>
-          <w:highlight w:val="none"/>
-        </w:rPr>
-      </w:pPr>
-      <w:r>
-        <w:rPr>
-          <w:b w:val="0"/>
-          <w:bCs w:val="0"/>
-          <w:sz w:val="22"/>
-          <w:szCs w:val="22"/>
-          <w:highlight w:val="none"/>
-        </w:rPr>
-      </w:r>
-      <w:r>
-        <w:t xml:space="preserve">Kathleen Booth</w:t>
-      </w:r>
-      <w:r>
-        <w:rPr>
-          <w:b w:val="0"/>
-          <w:bCs w:val="0"/>
-          <w:sz w:val="22"/>
-          <w:szCs w:val="22"/>
-          <w:highlight w:val="none"/>
-        </w:rPr>
-      </w:r>
-      <w:r>
-        <w:rPr>
-          <w:b w:val="0"/>
-          <w:bCs w:val="0"/>
-          <w:sz w:val="22"/>
-          <w:szCs w:val="22"/>
-          <w:highlight w:val="none"/>
-        </w:rPr>
-      </w:r>
-    </w:p>
-    <w:p>
-      <w:pPr>
-        <w:pBdr>
-          <w:top w:val="none" w:color="000000" w:sz="4" w:space="0"/>
-          <w:left w:val="none" w:color="000000" w:sz="4" w:space="0"/>
-          <w:bottom w:val="none" w:color="000000" w:sz="4" w:space="0"/>
-          <w:right w:val="none" w:color="000000" w:sz="4" w:space="0"/>
-        </w:pBdr>
-        <w:spacing/>
-        <w:ind w:right="0" w:firstLine="0" w:left="0"/>
-        <w:jc w:val="both"/>
-        <w:rPr>
-          <w:b w:val="0"/>
-          <w:bCs w:val="0"/>
-          <w:sz w:val="22"/>
-          <w:szCs w:val="22"/>
-          <w:highlight w:val="none"/>
-        </w:rPr>
-      </w:pPr>
-      <w:r>
-        <w:rPr>
-          <w:b w:val="0"/>
-          <w:bCs w:val="0"/>
-          <w:sz w:val="22"/>
-          <w:szCs w:val="22"/>
-          <w:highlight w:val="none"/>
-        </w:rPr>
-        <w:t xml:space="preserve">Grace Hopper</w:t>
-      </w:r>
-      <w:r>
-        <w:rPr>
-          <w:b w:val="0"/>
-          <w:bCs w:val="0"/>
-          <w:sz w:val="22"/>
-          <w:szCs w:val="22"/>
-          <w:highlight w:val="none"/>
-        </w:rPr>
-      </w:r>
-      <w:r>
-        <w:rPr>
-          <w:b w:val="0"/>
-          <w:bCs w:val="0"/>
-          <w:sz w:val="22"/>
-          <w:szCs w:val="22"/>
-          <w:highlight w:val="none"/>
-        </w:rPr>
-      </w:r>
-    </w:p>
-    <w:p>
-      <w:pPr>
-        <w:pBdr>
-          <w:top w:val="none" w:color="000000" w:sz="4" w:space="0"/>
-          <w:left w:val="none" w:color="000000" w:sz="4" w:space="0"/>
-          <w:bottom w:val="none" w:color="000000" w:sz="4" w:space="0"/>
-          <w:right w:val="none" w:color="000000" w:sz="4" w:space="0"/>
-        </w:pBdr>
-        <w:spacing/>
-        <w:ind w:right="0" w:firstLine="0" w:left="0"/>
-        <w:jc w:val="both"/>
-        <w:rPr>
-          <w:b w:val="0"/>
-          <w:bCs w:val="0"/>
-          <w:sz w:val="22"/>
-          <w:szCs w:val="22"/>
-          <w:highlight w:val="none"/>
-        </w:rPr>
-      </w:pPr>
-      <w:r>
-        <w:rPr>
-          <w:b w:val="0"/>
-          <w:bCs w:val="0"/>
-          <w:sz w:val="22"/>
-          <w:szCs w:val="22"/>
-          <w:highlight w:val="none"/>
-        </w:rPr>
-        <w:t xml:space="preserve">Radia Perlman</w:t>
-      </w:r>
-      <w:r>
-        <w:rPr>
-          <w:b w:val="0"/>
-          <w:bCs w:val="0"/>
-          <w:sz w:val="22"/>
-          <w:szCs w:val="22"/>
-          <w:highlight w:val="none"/>
-        </w:rPr>
-      </w:r>
-      <w:r>
-        <w:rPr>
-          <w:b w:val="0"/>
-          <w:bCs w:val="0"/>
-          <w:sz w:val="22"/>
-          <w:szCs w:val="22"/>
-          <w:highlight w:val="none"/>
-        </w:rPr>
-      </w:r>
-    </w:p>
-    <w:p>
-      <w:pPr>
-        <w:pBdr>
-          <w:top w:val="none" w:color="000000" w:sz="4" w:space="0"/>
-          <w:left w:val="none" w:color="000000" w:sz="4" w:space="0"/>
-          <w:bottom w:val="none" w:color="000000" w:sz="4" w:space="0"/>
-          <w:right w:val="none" w:color="000000" w:sz="4" w:space="0"/>
-        </w:pBdr>
-        <w:spacing/>
-        <w:ind w:right="0" w:firstLine="0" w:left="0"/>
-        <w:jc w:val="both"/>
-        <w:rPr>
-          <w:b w:val="0"/>
-          <w:bCs w:val="0"/>
-          <w:sz w:val="22"/>
-          <w:szCs w:val="22"/>
-          <w:highlight w:val="none"/>
-        </w:rPr>
-      </w:pPr>
-      <w:r>
-        <w:rPr>
-          <w:b w:val="0"/>
-          <w:bCs w:val="0"/>
-          <w:sz w:val="22"/>
-          <w:szCs w:val="22"/>
-          <w:highlight w:val="none"/>
-        </w:rPr>
-        <w:t xml:space="preserve">Carol Shaw</w:t>
-      </w:r>
-      <w:r>
-        <w:rPr>
-          <w:b w:val="0"/>
-          <w:bCs w:val="0"/>
-          <w:sz w:val="22"/>
-          <w:szCs w:val="22"/>
-          <w:highlight w:val="none"/>
-        </w:rPr>
-      </w:r>
-      <w:r>
-        <w:rPr>
-          <w:b w:val="0"/>
-          <w:bCs w:val="0"/>
-          <w:sz w:val="22"/>
-          <w:szCs w:val="22"/>
-          <w:highlight w:val="none"/>
-        </w:rPr>
-      </w:r>
-    </w:p>
-    <w:p>
-      <w:pPr>
-        <w:pBdr>
-          <w:top w:val="none" w:color="000000" w:sz="4" w:space="0"/>
-          <w:left w:val="none" w:color="000000" w:sz="4" w:space="0"/>
-          <w:bottom w:val="none" w:color="000000" w:sz="4" w:space="0"/>
-          <w:right w:val="none" w:color="000000" w:sz="4" w:space="0"/>
-        </w:pBdr>
-        <w:spacing/>
-        <w:ind w:right="0" w:firstLine="0" w:left="0"/>
-        <w:jc w:val="both"/>
-        <w:rPr>
-          <w:b w:val="0"/>
-          <w:bCs w:val="0"/>
-          <w:sz w:val="22"/>
-          <w:szCs w:val="22"/>
-          <w:highlight w:val="none"/>
-        </w:rPr>
-      </w:pPr>
-      <w:r>
-        <w:rPr>
-          <w:b w:val="0"/>
-          <w:bCs w:val="0"/>
-          <w:sz w:val="22"/>
-          <w:szCs w:val="22"/>
-          <w:highlight w:val="none"/>
-        </w:rPr>
-        <w:t xml:space="preserve">Katie Bouman</w:t>
-      </w:r>
-      <w:r>
-        <w:rPr>
-          <w:b w:val="0"/>
-          <w:bCs w:val="0"/>
-          <w:sz w:val="22"/>
-          <w:szCs w:val="22"/>
-          <w:highlight w:val="none"/>
-        </w:rPr>
-      </w:r>
-      <w:r>
-        <w:rPr>
-          <w:b w:val="0"/>
-          <w:bCs w:val="0"/>
-          <w:sz w:val="22"/>
-          <w:szCs w:val="22"/>
-          <w:highlight w:val="none"/>
-        </w:rPr>
-      </w:r>
-    </w:p>
-    <w:p>
-      <w:pPr>
-        <w:pBdr>
-          <w:top w:val="none" w:color="000000" w:sz="4" w:space="0"/>
-          <w:left w:val="none" w:color="000000" w:sz="4" w:space="0"/>
-          <w:bottom w:val="none" w:color="000000" w:sz="4" w:space="0"/>
-          <w:right w:val="none" w:color="000000" w:sz="4" w:space="0"/>
-        </w:pBdr>
-        <w:spacing/>
-        <w:ind w:right="0" w:firstLine="0" w:left="0"/>
-        <w:jc w:val="both"/>
-        <w:rPr>
-          <w:b w:val="0"/>
-          <w:bCs w:val="0"/>
-          <w:sz w:val="22"/>
-          <w:szCs w:val="22"/>
-          <w:highlight w:val="none"/>
-        </w:rPr>
-      </w:pPr>
-      <w:r>
-        <w:rPr>
-          <w:b w:val="0"/>
-          <w:bCs w:val="0"/>
-          <w:sz w:val="22"/>
-          <w:szCs w:val="22"/>
-          <w:highlight w:val="none"/>
-        </w:rPr>
-        <w:t xml:space="preserve">Margaret Hamilton</w:t>
+        <w:t xml:space="preserve">Hedy Lammar</w:t>
       </w:r>
       <w:r>
         <w:rPr>
@@ -2199,376 +1400,6 @@
         </w:rPr>
       </w:r>
     </w:p>
-    <w:tbl>
-      <w:tblPr>
-        <w:tblStyle w:val="730"/>
-        <w:tblW w:w="0" w:type="auto"/>
-        <w:tblBorders/>
-        <w:tblLook w:val="04A0" w:firstRow="1" w:lastRow="0" w:firstColumn="1" w:lastColumn="0" w:noHBand="0" w:noVBand="1"/>
-      </w:tblPr>
-      <w:tblGrid>
-        <w:gridCol w:w="9355"/>
-      </w:tblGrid>
-      <w:tr>
-        <w:trPr/>
-        <w:tc>
-          <w:tcPr>
-            <w:tcBorders>
-              <w:top w:val="none" w:color="000000" w:sz="4" w:space="0"/>
-              <w:left w:val="none" w:color="000000" w:sz="4" w:space="0"/>
-              <w:bottom w:val="single" w:color="000000" w:sz="4" w:space="0"/>
-              <w:right w:val="none" w:color="000000" w:sz="4" w:space="0"/>
-            </w:tcBorders>
-            <w:tcW w:w="9355" w:type="dxa"/>
-            <w:textDirection w:val="lrTb"/>
-            <w:noWrap w:val="false"/>
-          </w:tcPr>
-          <w:p>
-            <w:pPr>
-              <w:pBdr>
-                <w:top w:val="none" w:color="000000" w:sz="4" w:space="0"/>
-                <w:left w:val="none" w:color="000000" w:sz="4" w:space="0"/>
-                <w:bottom w:val="none" w:color="000000" w:sz="4" w:space="0"/>
-                <w:right w:val="none" w:color="000000" w:sz="4" w:space="0"/>
-              </w:pBdr>
-              <w:spacing/>
-              <w:ind/>
-              <w:jc w:val="both"/>
-              <w:rPr>
-                <w:b w:val="0"/>
-                <w:bCs w:val="0"/>
-                <w:highlight w:val="none"/>
-              </w:rPr>
-            </w:pPr>
-            <w:r>
-              <w:rPr>
-                <w:b w:val="0"/>
-                <w:bCs w:val="0"/>
-                <w:highlight w:val="none"/>
-              </w:rPr>
-            </w:r>
-            <w:r>
-              <w:rPr>
-                <w:b w:val="0"/>
-                <w:bCs w:val="0"/>
-                <w:highlight w:val="none"/>
-              </w:rPr>
-            </w:r>
-            <w:r>
-              <w:rPr>
-                <w:b w:val="0"/>
-                <w:bCs w:val="0"/>
-                <w:highlight w:val="none"/>
-              </w:rPr>
-            </w:r>
-          </w:p>
-        </w:tc>
-      </w:tr>
-    </w:tbl>
-    <w:p>
-      <w:pPr>
-        <w:pBdr>
-          <w:top w:val="none" w:color="000000" w:sz="4" w:space="0"/>
-          <w:left w:val="none" w:color="000000" w:sz="4" w:space="0"/>
-          <w:bottom w:val="none" w:color="000000" w:sz="4" w:space="0"/>
-          <w:right w:val="none" w:color="000000" w:sz="4" w:space="0"/>
-        </w:pBdr>
-        <w:spacing/>
-        <w:ind w:right="0" w:firstLine="0" w:left="0"/>
-        <w:jc w:val="both"/>
-        <w:rPr>
-          <w:b w:val="0"/>
-          <w:bCs w:val="0"/>
-          <w:sz w:val="22"/>
-          <w:szCs w:val="22"/>
-          <w:highlight w:val="none"/>
-        </w:rPr>
-      </w:pPr>
-      <w:r>
-        <w:rPr>
-          <w:b w:val="0"/>
-          <w:bCs w:val="0"/>
-          <w:sz w:val="22"/>
-          <w:szCs w:val="22"/>
-          <w:highlight w:val="none"/>
-        </w:rPr>
-        <w:t xml:space="preserve">3. </w:t>
-      </w:r>
-      <w:r>
-        <w:rPr>
-          <w:b w:val="0"/>
-          <w:bCs w:val="0"/>
-          <w:highlight w:val="none"/>
-        </w:rPr>
-        <w:t xml:space="preserve">Linguagem de programaç</w:t>
-      </w:r>
-      <w:r>
-        <w:rPr>
-          <w:b w:val="0"/>
-          <w:bCs w:val="0"/>
-          <w:highlight w:val="none"/>
-        </w:rPr>
-        <w:t xml:space="preserve">ão</w:t>
-      </w:r>
-      <w:r>
-        <w:rPr>
-          <w:b w:val="0"/>
-          <w:bCs w:val="0"/>
-          <w:sz w:val="22"/>
-          <w:szCs w:val="22"/>
-          <w:highlight w:val="none"/>
-        </w:rPr>
-      </w:r>
-      <w:r>
-        <w:rPr>
-          <w:b w:val="0"/>
-          <w:bCs w:val="0"/>
-          <w:sz w:val="22"/>
-          <w:szCs w:val="22"/>
-          <w:highlight w:val="none"/>
-        </w:rPr>
-      </w:r>
-    </w:p>
-    <w:p>
-      <w:pPr>
-        <w:pBdr>
-          <w:top w:val="none" w:color="000000" w:sz="4" w:space="0"/>
-          <w:left w:val="none" w:color="000000" w:sz="4" w:space="0"/>
-          <w:bottom w:val="none" w:color="000000" w:sz="4" w:space="0"/>
-          <w:right w:val="none" w:color="000000" w:sz="4" w:space="0"/>
-        </w:pBdr>
-        <w:spacing/>
-        <w:ind w:right="0" w:firstLine="0" w:left="0"/>
-        <w:jc w:val="both"/>
-        <w:rPr>
-          <w:b w:val="0"/>
-          <w:bCs w:val="0"/>
-          <w:sz w:val="22"/>
-          <w:szCs w:val="22"/>
-          <w:highlight w:val="none"/>
-        </w:rPr>
-      </w:pPr>
-      <w:r>
-        <w:rPr>
-          <w:b w:val="0"/>
-          <w:bCs w:val="0"/>
-          <w:sz w:val="22"/>
-          <w:szCs w:val="22"/>
-          <w:highlight w:val="none"/>
-        </w:rPr>
-        <w:t xml:space="preserve">1GL – Machine Language</w:t>
-      </w:r>
-      <w:r>
-        <w:rPr>
-          <w:b w:val="0"/>
-          <w:bCs w:val="0"/>
-          <w:sz w:val="22"/>
-          <w:szCs w:val="22"/>
-          <w:highlight w:val="none"/>
-        </w:rPr>
-      </w:r>
-      <w:r>
-        <w:rPr>
-          <w:b w:val="0"/>
-          <w:bCs w:val="0"/>
-          <w:sz w:val="22"/>
-          <w:szCs w:val="22"/>
-          <w:highlight w:val="none"/>
-        </w:rPr>
-      </w:r>
-    </w:p>
-    <w:p>
-      <w:pPr>
-        <w:pBdr>
-          <w:top w:val="none" w:color="000000" w:sz="4" w:space="0"/>
-          <w:left w:val="none" w:color="000000" w:sz="4" w:space="0"/>
-          <w:bottom w:val="none" w:color="000000" w:sz="4" w:space="0"/>
-          <w:right w:val="none" w:color="000000" w:sz="4" w:space="0"/>
-        </w:pBdr>
-        <w:spacing/>
-        <w:ind w:right="0" w:firstLine="0" w:left="0"/>
-        <w:jc w:val="both"/>
-        <w:rPr>
-          <w:b w:val="0"/>
-          <w:bCs w:val="0"/>
-          <w:sz w:val="22"/>
-          <w:szCs w:val="22"/>
-          <w:highlight w:val="none"/>
-        </w:rPr>
-      </w:pPr>
-      <w:r>
-        <w:rPr>
-          <w:b w:val="0"/>
-          <w:bCs w:val="0"/>
-          <w:sz w:val="22"/>
-          <w:szCs w:val="22"/>
-          <w:highlight w:val="none"/>
-        </w:rPr>
-        <w:t xml:space="preserve">2GL – Assembly Language</w:t>
-      </w:r>
-      <w:r>
-        <w:rPr>
-          <w:b w:val="0"/>
-          <w:bCs w:val="0"/>
-          <w:sz w:val="22"/>
-          <w:szCs w:val="22"/>
-          <w:highlight w:val="none"/>
-        </w:rPr>
-      </w:r>
-      <w:r>
-        <w:rPr>
-          <w:b w:val="0"/>
-          <w:bCs w:val="0"/>
-          <w:sz w:val="22"/>
-          <w:szCs w:val="22"/>
-          <w:highlight w:val="none"/>
-        </w:rPr>
-      </w:r>
-    </w:p>
-    <w:p>
-      <w:pPr>
-        <w:pBdr>
-          <w:top w:val="none" w:color="000000" w:sz="4" w:space="0"/>
-          <w:left w:val="none" w:color="000000" w:sz="4" w:space="0"/>
-          <w:bottom w:val="none" w:color="000000" w:sz="4" w:space="0"/>
-          <w:right w:val="none" w:color="000000" w:sz="4" w:space="0"/>
-        </w:pBdr>
-        <w:spacing/>
-        <w:ind w:right="0" w:firstLine="0" w:left="0"/>
-        <w:jc w:val="both"/>
-        <w:rPr>
-          <w:b w:val="0"/>
-          <w:bCs w:val="0"/>
-          <w:sz w:val="22"/>
-          <w:szCs w:val="22"/>
-          <w:highlight w:val="none"/>
-        </w:rPr>
-      </w:pPr>
-      <w:r>
-        <w:rPr>
-          <w:b w:val="0"/>
-          <w:bCs w:val="0"/>
-          <w:sz w:val="22"/>
-          <w:szCs w:val="22"/>
-          <w:highlight w:val="none"/>
-        </w:rPr>
-        <w:t xml:space="preserve">3GL –  Fortran/ BASIC/Pascal/C</w:t>
-      </w:r>
-      <w:r>
-        <w:rPr>
-          <w:b w:val="0"/>
-          <w:bCs w:val="0"/>
-          <w:sz w:val="22"/>
-          <w:szCs w:val="22"/>
-          <w:highlight w:val="none"/>
-        </w:rPr>
-      </w:r>
-      <w:r>
-        <w:rPr>
-          <w:b w:val="0"/>
-          <w:bCs w:val="0"/>
-          <w:sz w:val="22"/>
-          <w:szCs w:val="22"/>
-          <w:highlight w:val="none"/>
-        </w:rPr>
-      </w:r>
-    </w:p>
-    <w:p>
-      <w:pPr>
-        <w:pBdr>
-          <w:top w:val="none" w:color="000000" w:sz="4" w:space="0"/>
-          <w:left w:val="none" w:color="000000" w:sz="4" w:space="0"/>
-          <w:bottom w:val="none" w:color="000000" w:sz="4" w:space="0"/>
-          <w:right w:val="none" w:color="000000" w:sz="4" w:space="0"/>
-        </w:pBdr>
-        <w:spacing/>
-        <w:ind w:right="0" w:firstLine="0" w:left="0"/>
-        <w:jc w:val="both"/>
-        <w:rPr>
-          <w:b w:val="0"/>
-          <w:bCs w:val="0"/>
-          <w:sz w:val="22"/>
-          <w:szCs w:val="22"/>
-          <w:highlight w:val="none"/>
-        </w:rPr>
-      </w:pPr>
-      <w:r>
-        <w:rPr>
-          <w:b w:val="0"/>
-          <w:bCs w:val="0"/>
-          <w:sz w:val="22"/>
-          <w:szCs w:val="22"/>
-          <w:highlight w:val="none"/>
-        </w:rPr>
-        <w:t xml:space="preserve">4GL –  SQL/Matlab/Octave</w:t>
-      </w:r>
-      <w:r>
-        <w:rPr>
-          <w:b w:val="0"/>
-          <w:bCs w:val="0"/>
-          <w:sz w:val="22"/>
-          <w:szCs w:val="22"/>
-          <w:highlight w:val="none"/>
-        </w:rPr>
-      </w:r>
-      <w:r>
-        <w:rPr>
-          <w:b w:val="0"/>
-          <w:bCs w:val="0"/>
-          <w:sz w:val="22"/>
-          <w:szCs w:val="22"/>
-          <w:highlight w:val="none"/>
-        </w:rPr>
-      </w:r>
-    </w:p>
-    <w:p>
-      <w:pPr>
-        <w:pBdr>
-          <w:top w:val="none" w:color="000000" w:sz="4" w:space="0"/>
-          <w:left w:val="none" w:color="000000" w:sz="4" w:space="0"/>
-          <w:bottom w:val="none" w:color="000000" w:sz="4" w:space="0"/>
-          <w:right w:val="none" w:color="000000" w:sz="4" w:space="0"/>
-        </w:pBdr>
-        <w:spacing/>
-        <w:ind w:right="0" w:firstLine="0" w:left="0"/>
-        <w:jc w:val="both"/>
-        <w:rPr>
-          <w:b w:val="0"/>
-          <w:bCs w:val="0"/>
-          <w:sz w:val="22"/>
-          <w:szCs w:val="22"/>
-          <w:highlight w:val="none"/>
-        </w:rPr>
-      </w:pPr>
-      <w:r>
-        <w:rPr>
-          <w:b w:val="0"/>
-          <w:bCs w:val="0"/>
-          <w:sz w:val="22"/>
-          <w:szCs w:val="22"/>
-          <w:highlight w:val="none"/>
-        </w:rPr>
-        <w:t xml:space="preserve">5GL – OPS5/Mercury/ICAD</w:t>
-      </w:r>
-      <w:r>
-        <w:rPr>
-          <w:b w:val="0"/>
-          <w:bCs w:val="0"/>
-          <w:sz w:val="22"/>
-          <w:szCs w:val="22"/>
-          <w:highlight w:val="none"/>
-        </w:rPr>
-      </w:r>
-      <w:r>
-        <w:rPr>
-          <w:b w:val="0"/>
-          <w:bCs w:val="0"/>
-          <w:sz w:val="22"/>
-          <w:szCs w:val="22"/>
-          <w:highlight w:val="none"/>
-        </w:rPr>
-      </w:r>
-    </w:p>
     <w:p>
       <w:pPr>
         <w:pBdr>
@@ -2593,7 +1424,7 @@
     </w:p>
     <w:p>
       <w:pPr>
-        <w:pStyle w:val="878"/>
+        <w:pStyle w:val="880"/>
         <w:numPr>
           <w:ilvl w:val="0"/>
           <w:numId w:val="22"/>
@@ -2629,7 +1460,7 @@
     </w:p>
     <w:p>
       <w:pPr>
-        <w:pStyle w:val="878"/>
+        <w:pStyle w:val="880"/>
         <w:numPr>
           <w:ilvl w:val="0"/>
           <w:numId w:val="22"/>
@@ -2712,7 +1543,7 @@
     </w:p>
     <w:p>
       <w:pPr>
-        <w:pStyle w:val="878"/>
+        <w:pStyle w:val="880"/>
         <w:numPr>
           <w:ilvl w:val="0"/>
           <w:numId w:val="22"/>
@@ -2748,7 +1579,7 @@
     </w:p>
     <w:p>
       <w:pPr>
-        <w:pStyle w:val="878"/>
+        <w:pStyle w:val="880"/>
         <w:numPr>
           <w:ilvl w:val="0"/>
           <w:numId w:val="22"/>
@@ -2784,7 +1615,7 @@
     </w:p>
     <w:p>
       <w:pPr>
-        <w:pStyle w:val="878"/>
+        <w:pStyle w:val="880"/>
         <w:numPr>
           <w:ilvl w:val="0"/>
           <w:numId w:val="22"/>
@@ -5963,6 +4794,152 @@
         <w:ind w:hanging="180" w:left="6469"/>
       </w:pPr>
       <w:rPr/>
+      <w:start w:val="1"/>
+      <w:suff w:val="tab"/>
+    </w:lvl>
+  </w:abstractNum>
+  <w:abstractNum w:abstractNumId="22">
+    <w:lvl w:ilvl="0">
+      <w:isLgl w:val="false"/>
+      <w:lvlJc w:val="left"/>
+      <w:lvlText w:val="·"/>
+      <w:numFmt w:val="bullet"/>
+      <w:pPr>
+        <w:pBdr/>
+        <w:spacing/>
+        <w:ind w:hanging="360" w:left="709"/>
+      </w:pPr>
+      <w:rPr>
+        <w:rFonts w:hint="default" w:ascii="Symbol" w:hAnsi="Symbol" w:eastAsia="Symbol" w:cs="Symbol"/>
+      </w:rPr>
+      <w:start w:val="1"/>
+      <w:suff w:val="tab"/>
+    </w:lvl>
+    <w:lvl w:ilvl="1">
+      <w:isLgl w:val="false"/>
+      <w:lvlJc w:val="left"/>
+      <w:lvlText w:val="o"/>
+      <w:numFmt w:val="bullet"/>
+      <w:pPr>
+        <w:pBdr/>
+        <w:spacing/>
+        <w:ind w:hanging="360" w:left="1429"/>
+      </w:pPr>
+      <w:rPr>
+        <w:rFonts w:hint="default" w:ascii="Courier New" w:hAnsi="Courier New" w:eastAsia="Courier New" w:cs="Courier New"/>
+      </w:rPr>
+      <w:start w:val="1"/>
+      <w:suff w:val="tab"/>
+    </w:lvl>
+    <w:lvl w:ilvl="2">
+      <w:isLgl w:val="false"/>
+      <w:lvlJc w:val="left"/>
+      <w:lvlText w:val="§"/>
+      <w:numFmt w:val="bullet"/>
+      <w:pPr>
+        <w:pBdr/>
+        <w:spacing/>
+        <w:ind w:hanging="360" w:left="2149"/>
+      </w:pPr>
+      <w:rPr>
+        <w:rFonts w:hint="default" w:ascii="Wingdings" w:hAnsi="Wingdings" w:eastAsia="Wingdings" w:cs="Wingdings"/>
+      </w:rPr>
+      <w:start w:val="1"/>
+      <w:suff w:val="tab"/>
+    </w:lvl>
+    <w:lvl w:ilvl="3">
+      <w:isLgl w:val="false"/>
+      <w:lvlJc w:val="left"/>
+      <w:lvlText w:val="·"/>
+      <w:numFmt w:val="bullet"/>
+      <w:pPr>
+        <w:pBdr/>
+        <w:spacing/>
+        <w:ind w:hanging="360" w:left="2869"/>
+      </w:pPr>
+      <w:rPr>
+        <w:rFonts w:hint="default" w:ascii="Symbol" w:hAnsi="Symbol" w:eastAsia="Symbol" w:cs="Symbol"/>
+      </w:rPr>
+      <w:start w:val="1"/>
+      <w:suff w:val="tab"/>
+    </w:lvl>
+    <w:lvl w:ilvl="4">
+      <w:isLgl w:val="false"/>
+      <w:lvlJc w:val="left"/>
+      <w:lvlText w:val="o"/>
+      <w:numFmt w:val="bullet"/>
+      <w:pPr>
+        <w:pBdr/>
+        <w:spacing/>
+        <w:ind w:hanging="360" w:left="3589"/>
+      </w:pPr>
+      <w:rPr>
+        <w:rFonts w:hint="default" w:ascii="Courier New" w:hAnsi="Courier New" w:eastAsia="Courier New" w:cs="Courier New"/>
+      </w:rPr>
+      <w:start w:val="1"/>
+      <w:suff w:val="tab"/>
+    </w:lvl>
+    <w:lvl w:ilvl="5">
+      <w:isLgl w:val="false"/>
+      <w:lvlJc w:val="left"/>
+      <w:lvlText w:val="§"/>
+      <w:numFmt w:val="bullet"/>
+      <w:pPr>
+        <w:pBdr/>
+        <w:spacing/>
+        <w:ind w:hanging="360" w:left="4309"/>
+      </w:pPr>
+      <w:rPr>
+        <w:rFonts w:hint="default" w:ascii="Wingdings" w:hAnsi="Wingdings" w:eastAsia="Wingdings" w:cs="Wingdings"/>
+      </w:rPr>
+      <w:start w:val="1"/>
+      <w:suff w:val="tab"/>
+    </w:lvl>
+    <w:lvl w:ilvl="6">
+      <w:isLgl w:val="false"/>
+      <w:lvlJc w:val="left"/>
+      <w:lvlText w:val="·"/>
+      <w:numFmt w:val="bullet"/>
+      <w:pPr>
+        <w:pBdr/>
+        <w:spacing/>
+        <w:ind w:hanging="360" w:left="5029"/>
+      </w:pPr>
+      <w:rPr>
+        <w:rFonts w:hint="default" w:ascii="Symbol" w:hAnsi="Symbol" w:eastAsia="Symbol" w:cs="Symbol"/>
+      </w:rPr>
+      <w:start w:val="1"/>
+      <w:suff w:val="tab"/>
+    </w:lvl>
+    <w:lvl w:ilvl="7">
+      <w:isLgl w:val="false"/>
+      <w:lvlJc w:val="left"/>
+      <w:lvlText w:val="o"/>
+      <w:numFmt w:val="bullet"/>
+      <w:pPr>
+        <w:pBdr/>
+        <w:spacing/>
+        <w:ind w:hanging="360" w:left="5749"/>
+      </w:pPr>
+      <w:rPr>
+        <w:rFonts w:hint="default" w:ascii="Courier New" w:hAnsi="Courier New" w:eastAsia="Courier New" w:cs="Courier New"/>
+      </w:rPr>
+      <w:start w:val="1"/>
+      <w:suff w:val="tab"/>
+    </w:lvl>
+    <w:lvl w:ilvl="8">
+      <w:isLgl w:val="false"/>
+      <w:lvlJc w:val="left"/>
+      <w:lvlText w:val="§"/>
+      <w:numFmt w:val="bullet"/>
+      <w:pPr>
+        <w:pBdr/>
+        <w:spacing/>
+        <w:ind w:hanging="360" w:left="6469"/>
+      </w:pPr>
+      <w:rPr>
+        <w:rFonts w:hint="default" w:ascii="Wingdings" w:hAnsi="Wingdings" w:eastAsia="Wingdings" w:cs="Wingdings"/>
+      </w:rPr>
       <w:start w:val="1"/>
       <w:suff w:val="tab"/>
     </w:lvl>
@@ -6032,6 +5009,9 @@
   </w:num>
   <w:num w:numId="22">
     <w:abstractNumId w:val="21"/>
+  </w:num>
+  <w:num w:numId="23">
+    <w:abstractNumId w:val="22"/>
   </w:num>
 </w:numbering>
 </file>
@@ -6194,11 +5174,11 @@
     <w:lsdException w:name="Bibliography" w:uiPriority="37"/>
     <w:lsdException w:name="TOC Heading" w:uiPriority="39" w:qFormat="1"/>
   </w:latentStyles>
-  <w:style w:type="paragraph" w:styleId="698">
+  <w:style w:type="paragraph" w:styleId="700">
     <w:name w:val="Heading 1"/>
-    <w:basedOn w:val="874"/>
-    <w:next w:val="874"/>
-    <w:link w:val="699"/>
+    <w:basedOn w:val="876"/>
+    <w:next w:val="876"/>
+    <w:link w:val="701"/>
     <w:uiPriority w:val="9"/>
     <w:qFormat/>
     <w:pPr>
@@ -6215,9 +5195,9 @@
       <w:szCs w:val="40"/>
     </w:rPr>
   </w:style>
-  <w:style w:type="character" w:styleId="699">
+  <w:style w:type="character" w:styleId="701">
     <w:name w:val="Heading 1 Char"/>
-    <w:link w:val="698"/>
+    <w:link w:val="700"/>
     <w:uiPriority w:val="9"/>
     <w:pPr>
       <w:pBdr/>
@@ -6230,11 +5210,11 @@
       <w:szCs w:val="40"/>
     </w:rPr>
   </w:style>
-  <w:style w:type="paragraph" w:styleId="700">
+  <w:style w:type="paragraph" w:styleId="702">
     <w:name w:val="Heading 2"/>
-    <w:basedOn w:val="874"/>
-    <w:next w:val="874"/>
-    <w:link w:val="701"/>
+    <w:basedOn w:val="876"/>
+    <w:next w:val="876"/>
+    <w:link w:val="703"/>
     <w:uiPriority w:val="9"/>
     <w:unhideWhenUsed/>
     <w:qFormat/>
@@ -6251,9 +5231,9 @@
       <w:sz w:val="34"/>
     </w:rPr>
   </w:style>
-  <w:style w:type="character" w:styleId="701">
+  <w:style w:type="character" w:styleId="703">
     <w:name w:val="Heading 2 Char"/>
-    <w:link w:val="700"/>
+    <w:link w:val="702"/>
     <w:uiPriority w:val="9"/>
     <w:pPr>
       <w:pBdr/>
@@ -6265,11 +5245,11 @@
       <w:sz w:val="34"/>
     </w:rPr>
   </w:style>
-  <w:style w:type="paragraph" w:styleId="702">
+  <w:style w:type="paragraph" w:styleId="704">
     <w:name w:val="Heading 3"/>
-    <w:basedOn w:val="874"/>
-    <w:next w:val="874"/>
-    <w:link w:val="703"/>
+    <w:basedOn w:val="876"/>
+    <w:next w:val="876"/>
+    <w:link w:val="705"/>
     <w:uiPriority w:val="9"/>
     <w:unhideWhenUsed/>
     <w:qFormat/>
@@ -6287,9 +5267,9 @@
       <w:szCs w:val="30"/>
     </w:rPr>
   </w:style>
-  <w:style w:type="character" w:styleId="703">
+  <w:style w:type="character" w:styleId="705">
     <w:name w:val="Heading 3 Char"/>
-    <w:link w:val="702"/>
+    <w:link w:val="704"/>
     <w:uiPriority w:val="9"/>
     <w:pPr>
       <w:pBdr/>
@@ -6302,11 +5282,11 @@
       <w:szCs w:val="30"/>
     </w:rPr>
   </w:style>
-  <w:style w:type="paragraph" w:styleId="704">
+  <w:style w:type="paragraph" w:styleId="706">
     <w:name w:val="Heading 4"/>
-    <w:basedOn w:val="874"/>
-    <w:next w:val="874"/>
-    <w:link w:val="705"/>
+    <w:basedOn w:val="876"/>
+    <w:next w:val="876"/>
+    <w:link w:val="707"/>
     <w:uiPriority w:val="9"/>
     <w:unhideWhenUsed/>
     <w:qFormat/>
@@ -6326,9 +5306,9 @@
       <w:szCs w:val="26"/>
     </w:rPr>
   </w:style>
-  <w:style w:type="character" w:styleId="705">
+  <w:style w:type="character" w:styleId="707">
     <w:name w:val="Heading 4 Char"/>
-    <w:link w:val="704"/>
+    <w:link w:val="706"/>
     <w:uiPriority w:val="9"/>
     <w:pPr>
       <w:pBdr/>
@@ -6343,11 +5323,11 @@
       <w:szCs w:val="26"/>
     </w:rPr>
   </w:style>
-  <w:style w:type="paragraph" w:styleId="706">
+  <w:style w:type="paragraph" w:styleId="708">
     <w:name w:val="Heading 5"/>
-    <w:basedOn w:val="874"/>
-    <w:next w:val="874"/>
-    <w:link w:val="707"/>
+    <w:basedOn w:val="876"/>
+    <w:next w:val="876"/>
+    <w:link w:val="709"/>
     <w:uiPriority w:val="9"/>
     <w:unhideWhenUsed/>
     <w:qFormat/>
@@ -6367,9 +5347,9 @@
       <w:szCs w:val="24"/>
     </w:rPr>
   </w:style>
-  <w:style w:type="character" w:styleId="707">
+  <w:style w:type="character" w:styleId="709">
     <w:name w:val="Heading 5 Char"/>
-    <w:link w:val="706"/>
+    <w:link w:val="708"/>
     <w:uiPriority w:val="9"/>
     <w:pPr>
       <w:pBdr/>
@@ -6384,11 +5364,11 @@
       <w:szCs w:val="24"/>
     </w:rPr>
   </w:style>
-  <w:style w:type="paragraph" w:styleId="708">
+  <w:style w:type="paragraph" w:styleId="710">
     <w:name w:val="Heading 6"/>
-    <w:basedOn w:val="874"/>
-    <w:next w:val="874"/>
-    <w:link w:val="709"/>
+    <w:basedOn w:val="876"/>
+    <w:next w:val="876"/>
+    <w:link w:val="711"/>
     <w:uiPriority w:val="9"/>
     <w:unhideWhenUsed/>
     <w:qFormat/>
@@ -6408,9 +5388,9 @@
       <w:szCs w:val="22"/>
     </w:rPr>
   </w:style>
-  <w:style w:type="character" w:styleId="709">
+  <w:style w:type="character" w:styleId="711">
     <w:name w:val="Heading 6 Char"/>
-    <w:link w:val="708"/>
+    <w:link w:val="710"/>
     <w:uiPriority w:val="9"/>
     <w:pPr>
       <w:pBdr/>
@@ -6425,11 +5405,11 @@
       <w:szCs w:val="22"/>
     </w:rPr>
   </w:style>
-  <w:style w:type="paragraph" w:styleId="710">
+  <w:style w:type="paragraph" w:styleId="712">
     <w:name w:val="Heading 7"/>
-    <w:basedOn w:val="874"/>
-    <w:next w:val="874"/>
-    <w:link w:val="711"/>
+    <w:basedOn w:val="876"/>
+    <w:next w:val="876"/>
+    <w:link w:val="713"/>
     <w:uiPriority w:val="9"/>
     <w:unhideWhenUsed/>
     <w:qFormat/>
@@ -6451,9 +5431,9 @@
       <w:szCs w:val="22"/>
     </w:rPr>
   </w:style>
-  <w:style w:type="character" w:styleId="711">
+  <w:style w:type="character" w:styleId="713">
     <w:name w:val="Heading 7 Char"/>
-    <w:link w:val="710"/>
+    <w:link w:val="712"/>
     <w:uiPriority w:val="9"/>
     <w:pPr>
       <w:pBdr/>
@@ -6470,11 +5450,11 @@
       <w:szCs w:val="22"/>
     </w:rPr>
   </w:style>
-  <w:style w:type="paragraph" w:styleId="712">
+  <w:style w:type="paragraph" w:styleId="714">
     <w:name w:val="Heading 8"/>
-    <w:basedOn w:val="874"/>
-    <w:next w:val="874"/>
-    <w:link w:val="713"/>
+    <w:basedOn w:val="876"/>
+    <w:next w:val="876"/>
+    <w:link w:val="715"/>
     <w:uiPriority w:val="9"/>
     <w:unhideWhenUsed/>
     <w:qFormat/>
@@ -6494,9 +5474,9 @@
       <w:szCs w:val="22"/>
     </w:rPr>
   </w:style>
-  <w:style w:type="character" w:styleId="713">
+  <w:style w:type="character" w:styleId="715">
     <w:name w:val="Heading 8 Char"/>
-    <w:link w:val="712"/>
+    <w:link w:val="714"/>
     <w:uiPriority w:val="9"/>
     <w:pPr>
       <w:pBdr/>
@@ -6511,11 +5491,11 @@
       <w:szCs w:val="22"/>
     </w:rPr>
   </w:style>
-  <w:style w:type="paragraph" w:styleId="714">
+  <w:style w:type="paragraph" w:styleId="716">
     <w:name w:val="Heading 9"/>
-    <w:basedOn w:val="874"/>
-    <w:next w:val="874"/>
-    <w:link w:val="715"/>
+    <w:basedOn w:val="876"/>
+    <w:next w:val="876"/>
+    <w:link w:val="717"/>
     <w:uiPriority w:val="9"/>
     <w:unhideWhenUsed/>
     <w:qFormat/>
@@ -6535,9 +5515,9 @@
       <w:szCs w:val="21"/>
     </w:rPr>
   </w:style>
-  <w:style w:type="character" w:styleId="715">
+  <w:style w:type="character" w:styleId="717">
     <w:name w:val="Heading 9 Char"/>
-    <w:link w:val="714"/>
+    <w:link w:val="716"/>
     <w:uiPriority w:val="9"/>
     <w:pPr>
       <w:pBdr/>
@@ -6552,11 +5532,11 @@
       <w:szCs w:val="21"/>
     </w:rPr>
   </w:style>
-  <w:style w:type="paragraph" w:styleId="716">
+  <w:style w:type="paragraph" w:styleId="718">
     <w:name w:val="Title"/>
-    <w:basedOn w:val="874"/>
-    <w:next w:val="874"/>
-    <w:link w:val="717"/>
+    <w:basedOn w:val="876"/>
+    <w:next w:val="876"/>
+    <w:link w:val="719"/>
     <w:uiPriority w:val="10"/>
     <w:qFormat/>
     <w:pPr>
@@ -6570,9 +5550,9 @@
       <w:szCs w:val="48"/>
     </w:rPr>
   </w:style>
-  <w:style w:type="character" w:styleId="717">
+  <w:style w:type="character" w:styleId="719">
     <w:name w:val="Title Char"/>
-    <w:link w:val="716"/>
+    <w:link w:val="718"/>
     <w:uiPriority w:val="10"/>
     <w:pPr>
       <w:pBdr/>
@@ -6584,11 +5564,11 @@
       <w:szCs w:val="48"/>
     </w:rPr>
   </w:style>
-  <w:style w:type="paragraph" w:styleId="718">
+  <w:style w:type="paragraph" w:styleId="720">
     <w:name w:val="Subtitle"/>
-    <w:basedOn w:val="874"/>
-    <w:next w:val="874"/>
-    <w:link w:val="719"/>
+    <w:basedOn w:val="876"/>
+    <w:next w:val="876"/>
+    <w:link w:val="721"/>
     <w:uiPriority w:val="11"/>
     <w:qFormat/>
     <w:pPr>
@@ -6601,9 +5581,9 @@
       <w:szCs w:val="24"/>
     </w:rPr>
   </w:style>
-  <w:style w:type="character" w:styleId="719">
+  <w:style w:type="character" w:styleId="721">
     <w:name w:val="Subtitle Char"/>
-    <w:link w:val="718"/>
+    <w:link w:val="720"/>
     <w:uiPriority w:val="11"/>
     <w:pPr>
       <w:pBdr/>
@@ -6615,11 +5595,11 @@
       <w:szCs w:val="24"/>
     </w:rPr>
   </w:style>
-  <w:style w:type="paragraph" w:styleId="720">
+  <w:style w:type="paragraph" w:styleId="722">
     <w:name w:val="Quote"/>
-    <w:basedOn w:val="874"/>
-    <w:next w:val="874"/>
-    <w:link w:val="721"/>
+    <w:basedOn w:val="876"/>
+    <w:next w:val="876"/>
+    <w:link w:val="723"/>
     <w:uiPriority w:val="29"/>
     <w:qFormat/>
     <w:pPr>
@@ -6631,9 +5611,9 @@
       <w:i/>
     </w:rPr>
   </w:style>
-  <w:style w:type="character" w:styleId="721">
+  <w:style w:type="character" w:styleId="723">
     <w:name w:val="Quote Char"/>
-    <w:link w:val="720"/>
+    <w:link w:val="722"/>
     <w:uiPriority w:val="29"/>
     <w:pPr>
       <w:pBdr/>
@@ -6644,11 +5624,11 @@
       <w:i/>
     </w:rPr>
   </w:style>
-  <w:style w:type="paragraph" w:styleId="722">
+  <w:style w:type="paragraph" w:styleId="724">
     <w:name w:val="Intense Quote"/>
-    <w:basedOn w:val="874"/>
-    <w:next w:val="874"/>
-    <w:link w:val="723"/>
+    <w:basedOn w:val="876"/>
+    <w:next w:val="876"/>
+    <w:link w:val="725"/>
     <w:uiPriority w:val="30"/>
     <w:qFormat/>
     <w:pPr>
@@ -6667,9 +5647,9 @@
       <w:i/>
     </w:rPr>
   </w:style>
-  <w:style w:type="character" w:styleId="723">
+  <w:style w:type="character" w:styleId="725">
     <w:name w:val="Intense Quote Char"/>
-    <w:link w:val="722"/>
+    <w:link w:val="724"/>
     <w:uiPriority w:val="30"/>
     <w:pPr>
       <w:pBdr/>
@@ -6680,36 +5660,10 @@
       <w:i/>
     </w:rPr>
   </w:style>
-  <w:style w:type="paragraph" w:styleId="724">
+  <w:style w:type="paragraph" w:styleId="726">
     <w:name w:val="Header"/>
-    <w:basedOn w:val="874"/>
-    <w:link w:val="725"/>
-    <w:uiPriority w:val="99"/>
-    <w:unhideWhenUsed/>
-    <w:pPr>
-      <w:pBdr/>
-      <w:tabs>
-        <w:tab w:val="center" w:leader="none" w:pos="7143"/>
-        <w:tab w:val="right" w:leader="none" w:pos="14287"/>
-      </w:tabs>
-      <w:spacing w:after="0" w:line="240" w:lineRule="auto"/>
-      <w:ind/>
-    </w:pPr>
-  </w:style>
-  <w:style w:type="character" w:styleId="725">
-    <w:name w:val="Header Char"/>
-    <w:link w:val="724"/>
-    <w:uiPriority w:val="99"/>
-    <w:pPr>
-      <w:pBdr/>
-      <w:spacing/>
-      <w:ind/>
-    </w:pPr>
-  </w:style>
-  <w:style w:type="paragraph" w:styleId="726">
-    <w:name w:val="Footer"/>
-    <w:basedOn w:val="874"/>
-    <w:link w:val="729"/>
+    <w:basedOn w:val="876"/>
+    <w:link w:val="727"/>
     <w:uiPriority w:val="99"/>
     <w:unhideWhenUsed/>
     <w:pPr>
@@ -6723,7 +5677,7 @@
     </w:pPr>
   </w:style>
   <w:style w:type="character" w:styleId="727">
-    <w:name w:val="Footer Char"/>
+    <w:name w:val="Header Char"/>
     <w:link w:val="726"/>
     <w:uiPriority w:val="99"/>
     <w:pPr>
@@ -6733,9 +5687,35 @@
     </w:pPr>
   </w:style>
   <w:style w:type="paragraph" w:styleId="728">
+    <w:name w:val="Footer"/>
+    <w:basedOn w:val="876"/>
+    <w:link w:val="731"/>
+    <w:uiPriority w:val="99"/>
+    <w:unhideWhenUsed/>
+    <w:pPr>
+      <w:pBdr/>
+      <w:tabs>
+        <w:tab w:val="center" w:leader="none" w:pos="7143"/>
+        <w:tab w:val="right" w:leader="none" w:pos="14287"/>
+      </w:tabs>
+      <w:spacing w:after="0" w:line="240" w:lineRule="auto"/>
+      <w:ind/>
+    </w:pPr>
+  </w:style>
+  <w:style w:type="character" w:styleId="729">
+    <w:name w:val="Footer Char"/>
+    <w:link w:val="728"/>
+    <w:uiPriority w:val="99"/>
+    <w:pPr>
+      <w:pBdr/>
+      <w:spacing/>
+      <w:ind/>
+    </w:pPr>
+  </w:style>
+  <w:style w:type="paragraph" w:styleId="730">
     <w:name w:val="Caption"/>
-    <w:basedOn w:val="874"/>
-    <w:next w:val="874"/>
+    <w:basedOn w:val="876"/>
+    <w:next w:val="876"/>
     <w:uiPriority w:val="35"/>
     <w:semiHidden/>
     <w:unhideWhenUsed/>
@@ -6753,10 +5733,10 @@
       <w:szCs w:val="18"/>
     </w:rPr>
   </w:style>
-  <w:style w:type="character" w:styleId="729">
+  <w:style w:type="character" w:styleId="731">
     <w:name w:val="Caption Char"/>
-    <w:basedOn w:val="728"/>
-    <w:link w:val="726"/>
+    <w:basedOn w:val="730"/>
+    <w:link w:val="728"/>
     <w:uiPriority w:val="99"/>
     <w:pPr>
       <w:pBdr/>
@@ -6764,9 +5744,9 @@
       <w:ind/>
     </w:pPr>
   </w:style>
-  <w:style w:type="table" w:styleId="730">
+  <w:style w:type="table" w:styleId="732">
     <w:name w:val="Table Grid"/>
-    <w:basedOn w:val="875"/>
+    <w:basedOn w:val="877"/>
     <w:uiPriority w:val="59"/>
     <w:pPr>
       <w:pBdr/>
@@ -6963,9 +5943,9 @@
       </w:tcPr>
     </w:tblStylePr>
   </w:style>
-  <w:style w:type="table" w:styleId="731">
+  <w:style w:type="table" w:styleId="733">
     <w:name w:val="Table Grid Light"/>
-    <w:basedOn w:val="875"/>
+    <w:basedOn w:val="877"/>
     <w:uiPriority w:val="59"/>
     <w:pPr>
       <w:pBdr/>
@@ -7162,9 +6142,9 @@
       </w:tcPr>
     </w:tblStylePr>
   </w:style>
-  <w:style w:type="table" w:styleId="732">
+  <w:style w:type="table" w:styleId="734">
     <w:name w:val="Plain Table 1"/>
-    <w:basedOn w:val="875"/>
+    <w:basedOn w:val="877"/>
     <w:uiPriority w:val="59"/>
     <w:pPr>
       <w:pBdr/>
@@ -7387,9 +6367,9 @@
       </w:tcPr>
     </w:tblStylePr>
   </w:style>
-  <w:style w:type="table" w:styleId="733">
+  <w:style w:type="table" w:styleId="735">
     <w:name w:val="Plain Table 2"/>
-    <w:basedOn w:val="875"/>
+    <w:basedOn w:val="877"/>
     <w:uiPriority w:val="59"/>
     <w:pPr>
       <w:pBdr/>
@@ -7620,9 +6600,9 @@
       </w:tcPr>
     </w:tblStylePr>
   </w:style>
-  <w:style w:type="table" w:styleId="734">
+  <w:style w:type="table" w:styleId="736">
     <w:name w:val="Plain Table 3"/>
-    <w:basedOn w:val="875"/>
+    <w:basedOn w:val="877"/>
     <w:uiPriority w:val="99"/>
     <w:pPr>
       <w:pBdr/>
@@ -7850,9 +6830,9 @@
       </w:tcPr>
     </w:tblStylePr>
   </w:style>
-  <w:style w:type="table" w:styleId="735">
+  <w:style w:type="table" w:styleId="737">
     <w:name w:val="Plain Table 4"/>
-    <w:basedOn w:val="875"/>
+    <w:basedOn w:val="877"/>
     <w:uiPriority w:val="99"/>
     <w:pPr>
       <w:pBdr/>
@@ -8066,9 +7046,9 @@
       </w:tcPr>
     </w:tblStylePr>
   </w:style>
-  <w:style w:type="table" w:styleId="736">
+  <w:style w:type="table" w:styleId="738">
     <w:name w:val="Plain Table 5"/>
-    <w:basedOn w:val="875"/>
+    <w:basedOn w:val="877"/>
     <w:uiPriority w:val="99"/>
     <w:pPr>
       <w:pBdr/>
@@ -8299,9 +7279,9 @@
       </w:tcPr>
     </w:tblStylePr>
   </w:style>
-  <w:style w:type="table" w:styleId="737">
+  <w:style w:type="table" w:styleId="739">
     <w:name w:val="Grid Table 1 Light"/>
-    <w:basedOn w:val="875"/>
+    <w:basedOn w:val="877"/>
     <w:uiPriority w:val="99"/>
     <w:pPr>
       <w:pBdr/>
@@ -8522,9 +7502,9 @@
       </w:tcPr>
     </w:tblStylePr>
   </w:style>
-  <w:style w:type="table" w:styleId="738">
+  <w:style w:type="table" w:styleId="740">
     <w:name w:val="Grid Table 1 Light - Accent 1"/>
-    <w:basedOn w:val="875"/>
+    <w:basedOn w:val="877"/>
     <w:uiPriority w:val="99"/>
     <w:pPr>
       <w:pBdr/>
@@ -8745,9 +7725,9 @@
       </w:tcPr>
     </w:tblStylePr>
   </w:style>
-  <w:style w:type="table" w:styleId="739">
+  <w:style w:type="table" w:styleId="741">
     <w:name w:val="Grid Table 1 Light - Accent 2"/>
-    <w:basedOn w:val="875"/>
+    <w:basedOn w:val="877"/>
     <w:uiPriority w:val="99"/>
     <w:pPr>
       <w:pBdr/>
@@ -8968,9 +7948,9 @@
       </w:tcPr>
     </w:tblStylePr>
   </w:style>
-  <w:style w:type="table" w:styleId="740">
+  <w:style w:type="table" w:styleId="742">
     <w:name w:val="Grid Table 1 Light - Accent 3"/>
-    <w:basedOn w:val="875"/>
+    <w:basedOn w:val="877"/>
     <w:uiPriority w:val="99"/>
     <w:pPr>
       <w:pBdr/>
@@ -9191,9 +8171,9 @@
       </w:tcPr>
     </w:tblStylePr>
   </w:style>
-  <w:style w:type="table" w:styleId="741">
+  <w:style w:type="table" w:styleId="743">
     <w:name w:val="Grid Table 1 Light - Accent 4"/>
-    <w:basedOn w:val="875"/>
+    <w:basedOn w:val="877"/>
     <w:uiPriority w:val="99"/>
     <w:pPr>
       <w:pBdr/>
@@ -9414,9 +8394,9 @@
       </w:tcPr>
     </w:tblStylePr>
   </w:style>
-  <w:style w:type="table" w:styleId="742">
+  <w:style w:type="table" w:styleId="744">
     <w:name w:val="Grid Table 1 Light - Accent 5"/>
-    <w:basedOn w:val="875"/>
+    <w:basedOn w:val="877"/>
     <w:uiPriority w:val="99"/>
     <w:pPr>
       <w:pBdr/>
@@ -9637,9 +8617,9 @@
       </w:tcPr>
     </w:tblStylePr>
   </w:style>
-  <w:style w:type="table" w:styleId="743">
+  <w:style w:type="table" w:styleId="745">
     <w:name w:val="Grid Table 1 Light - Accent 6"/>
-    <w:basedOn w:val="875"/>
+    <w:basedOn w:val="877"/>
     <w:uiPriority w:val="99"/>
     <w:pPr>
       <w:pBdr/>
@@ -9860,9 +8840,9 @@
       </w:tcPr>
     </w:tblStylePr>
   </w:style>
-  <w:style w:type="table" w:styleId="744">
+  <w:style w:type="table" w:styleId="746">
     <w:name w:val="Grid Table 2"/>
-    <w:basedOn w:val="875"/>
+    <w:basedOn w:val="877"/>
     <w:uiPriority w:val="99"/>
     <w:pPr>
       <w:pBdr/>
@@ -10092,9 +9072,9 @@
       </w:tcPr>
     </w:tblStylePr>
   </w:style>
-  <w:style w:type="table" w:styleId="745">
+  <w:style w:type="table" w:styleId="747">
     <w:name w:val="Grid Table 2 - Accent 1"/>
-    <w:basedOn w:val="875"/>
+    <w:basedOn w:val="877"/>
     <w:uiPriority w:val="99"/>
     <w:pPr>
       <w:pBdr/>
@@ -10324,9 +9304,9 @@
       </w:tcPr>
     </w:tblStylePr>
   </w:style>
-  <w:style w:type="table" w:styleId="746">
+  <w:style w:type="table" w:styleId="748">
     <w:name w:val="Grid Table 2 - Accent 2"/>
-    <w:basedOn w:val="875"/>
+    <w:basedOn w:val="877"/>
     <w:uiPriority w:val="99"/>
     <w:pPr>
       <w:pBdr/>
@@ -10556,9 +9536,9 @@
       </w:tcPr>
     </w:tblStylePr>
   </w:style>
-  <w:style w:type="table" w:styleId="747">
+  <w:style w:type="table" w:styleId="749">
     <w:name w:val="Grid Table 2 - Accent 3"/>
-    <w:basedOn w:val="875"/>
+    <w:basedOn w:val="877"/>
     <w:uiPriority w:val="99"/>
     <w:pPr>
       <w:pBdr/>
@@ -10788,9 +9768,9 @@
       </w:tcPr>
     </w:tblStylePr>
   </w:style>
-  <w:style w:type="table" w:styleId="748">
+  <w:style w:type="table" w:styleId="750">
     <w:name w:val="Grid Table 2 - Accent 4"/>
-    <w:basedOn w:val="875"/>
+    <w:basedOn w:val="877"/>
     <w:uiPriority w:val="99"/>
     <w:pPr>
       <w:pBdr/>
@@ -11020,9 +10000,9 @@
       </w:tcPr>
     </w:tblStylePr>
   </w:style>
-  <w:style w:type="table" w:styleId="749">
+  <w:style w:type="table" w:styleId="751">
     <w:name w:val="Grid Table 2 - Accent 5"/>
-    <w:basedOn w:val="875"/>
+    <w:basedOn w:val="877"/>
     <w:uiPriority w:val="99"/>
     <w:pPr>
       <w:pBdr/>
@@ -11252,9 +10232,9 @@
       </w:tcPr>
     </w:tblStylePr>
   </w:style>
-  <w:style w:type="table" w:styleId="750">
+  <w:style w:type="table" w:styleId="752">
     <w:name w:val="Grid Table 2 - Accent 6"/>
-    <w:basedOn w:val="875"/>
+    <w:basedOn w:val="877"/>
     <w:uiPriority w:val="99"/>
     <w:pPr>
       <w:pBdr/>
@@ -11484,9 +10464,9 @@
       </w:tcPr>
     </w:tblStylePr>
   </w:style>
-  <w:style w:type="table" w:styleId="751">
+  <w:style w:type="table" w:styleId="753">
     <w:name w:val="Grid Table 3"/>
-    <w:basedOn w:val="875"/>
+    <w:basedOn w:val="877"/>
     <w:uiPriority w:val="99"/>
     <w:pPr>
       <w:pBdr/>
@@ -11729,9 +10709,9 @@
       </w:tcPr>
     </w:tblStylePr>
   </w:style>
-  <w:style w:type="table" w:styleId="752">
+  <w:style w:type="table" w:styleId="754">
     <w:name w:val="Grid Table 3 - Accent 1"/>
-    <w:basedOn w:val="875"/>
+    <w:basedOn w:val="877"/>
     <w:uiPriority w:val="99"/>
     <w:pPr>
       <w:pBdr/>
@@ -11974,9 +10954,9 @@
       </w:tcPr>
     </w:tblStylePr>
   </w:style>
-  <w:style w:type="table" w:styleId="753">
+  <w:style w:type="table" w:styleId="755">
     <w:name w:val="Grid Table 3 - Accent 2"/>
-    <w:basedOn w:val="875"/>
+    <w:basedOn w:val="877"/>
     <w:uiPriority w:val="99"/>
     <w:pPr>
       <w:pBdr/>
@@ -12219,9 +11199,9 @@
       </w:tcPr>
     </w:tblStylePr>
   </w:style>
-  <w:style w:type="table" w:styleId="754">
+  <w:style w:type="table" w:styleId="756">
     <w:name w:val="Grid Table 3 - Accent 3"/>
-    <w:basedOn w:val="875"/>
+    <w:basedOn w:val="877"/>
     <w:uiPriority w:val="99"/>
     <w:pPr>
       <w:pBdr/>
@@ -12464,9 +11444,9 @@
       </w:tcPr>
     </w:tblStylePr>
   </w:style>
-  <w:style w:type="table" w:styleId="755">
+  <w:style w:type="table" w:styleId="757">
     <w:name w:val="Grid Table 3 - Accent 4"/>
-    <w:basedOn w:val="875"/>
+    <w:basedOn w:val="877"/>
     <w:uiPriority w:val="99"/>
     <w:pPr>
       <w:pBdr/>
@@ -12709,9 +11689,9 @@
       </w:tcPr>
     </w:tblStylePr>
   </w:style>
-  <w:style w:type="table" w:styleId="756">
+  <w:style w:type="table" w:styleId="758">
     <w:name w:val="Grid Table 3 - Accent 5"/>
-    <w:basedOn w:val="875"/>
+    <w:basedOn w:val="877"/>
     <w:uiPriority w:val="99"/>
     <w:pPr>
       <w:pBdr/>
@@ -12954,9 +11934,9 @@
       </w:tcPr>
     </w:tblStylePr>
   </w:style>
-  <w:style w:type="table" w:styleId="757">
+  <w:style w:type="table" w:styleId="759">
     <w:name w:val="Grid Table 3 - Accent 6"/>
-    <w:basedOn w:val="875"/>
+    <w:basedOn w:val="877"/>
     <w:uiPriority w:val="99"/>
     <w:pPr>
       <w:pBdr/>
@@ -13199,9 +12179,9 @@
       </w:tcPr>
     </w:tblStylePr>
   </w:style>
-  <w:style w:type="table" w:styleId="758">
+  <w:style w:type="table" w:styleId="760">
     <w:name w:val="Grid Table 4"/>
-    <w:basedOn w:val="875"/>
+    <w:basedOn w:val="877"/>
     <w:uiPriority w:val="59"/>
     <w:pPr>
       <w:pBdr/>
@@ -13432,9 +12412,9 @@
       </w:tcPr>
     </w:tblStylePr>
   </w:style>
-  <w:style w:type="table" w:styleId="759">
+  <w:style w:type="table" w:styleId="761">
     <w:name w:val="Grid Table 4 - Accent 1"/>
-    <w:basedOn w:val="875"/>
+    <w:basedOn w:val="877"/>
     <w:uiPriority w:val="59"/>
     <w:pPr>
       <w:pBdr/>
@@ -13665,9 +12645,9 @@
       </w:tcPr>
     </w:tblStylePr>
   </w:style>
-  <w:style w:type="table" w:styleId="760">
+  <w:style w:type="table" w:styleId="762">
     <w:name w:val="Grid Table 4 - Accent 2"/>
-    <w:basedOn w:val="875"/>
+    <w:basedOn w:val="877"/>
     <w:uiPriority w:val="59"/>
     <w:pPr>
       <w:pBdr/>
@@ -13898,9 +12878,9 @@
       </w:tcPr>
     </w:tblStylePr>
   </w:style>
-  <w:style w:type="table" w:styleId="761">
+  <w:style w:type="table" w:styleId="763">
     <w:name w:val="Grid Table 4 - Accent 3"/>
-    <w:basedOn w:val="875"/>
+    <w:basedOn w:val="877"/>
     <w:uiPriority w:val="59"/>
     <w:pPr>
       <w:pBdr/>
@@ -14131,9 +13111,9 @@
       </w:tcPr>
     </w:tblStylePr>
   </w:style>
-  <w:style w:type="table" w:styleId="762">
+  <w:style w:type="table" w:styleId="764">
     <w:name w:val="Grid Table 4 - Accent 4"/>
-    <w:basedOn w:val="875"/>
+    <w:basedOn w:val="877"/>
     <w:uiPriority w:val="59"/>
     <w:pPr>
       <w:pBdr/>
@@ -14364,9 +13344,9 @@
       </w:tcPr>
     </w:tblStylePr>
   </w:style>
-  <w:style w:type="table" w:styleId="763">
+  <w:style w:type="table" w:styleId="765">
     <w:name w:val="Grid Table 4 - Accent 5"/>
-    <w:basedOn w:val="875"/>
+    <w:basedOn w:val="877"/>
     <w:uiPriority w:val="59"/>
     <w:pPr>
       <w:pBdr/>
@@ -14597,9 +13577,9 @@
       </w:tcPr>
     </w:tblStylePr>
   </w:style>
-  <w:style w:type="table" w:styleId="764">
+  <w:style w:type="table" w:styleId="766">
     <w:name w:val="Grid Table 4 - Accent 6"/>
-    <w:basedOn w:val="875"/>
+    <w:basedOn w:val="877"/>
     <w:uiPriority w:val="59"/>
     <w:pPr>
       <w:pBdr/>
@@ -14830,9 +13810,9 @@
       </w:tcPr>
     </w:tblStylePr>
   </w:style>
-  <w:style w:type="table" w:styleId="765">
+  <w:style w:type="table" w:styleId="767">
     <w:name w:val="Grid Table 5 Dark"/>
-    <w:basedOn w:val="875"/>
+    <w:basedOn w:val="877"/>
     <w:uiPriority w:val="99"/>
     <w:pPr>
       <w:pBdr/>
@@ -15058,9 +14038,9 @@
       </w:tcPr>
     </w:tblStylePr>
   </w:style>
-  <w:style w:type="table" w:styleId="766">
+  <w:style w:type="table" w:styleId="768">
     <w:name w:val="Grid Table 5 Dark- Accent 1"/>
-    <w:basedOn w:val="875"/>
+    <w:basedOn w:val="877"/>
     <w:uiPriority w:val="99"/>
     <w:pPr>
       <w:pBdr/>
@@ -15286,9 +14266,9 @@
       </w:tcPr>
     </w:tblStylePr>
   </w:style>
-  <w:style w:type="table" w:styleId="767">
+  <w:style w:type="table" w:styleId="769">
     <w:name w:val="Grid Table 5 Dark - Accent 2"/>
-    <w:basedOn w:val="875"/>
+    <w:basedOn w:val="877"/>
     <w:uiPriority w:val="99"/>
     <w:pPr>
       <w:pBdr/>
@@ -15514,9 +14494,9 @@
       </w:tcPr>
     </w:tblStylePr>
   </w:style>
-  <w:style w:type="table" w:styleId="768">
+  <w:style w:type="table" w:styleId="770">
     <w:name w:val="Grid Table 5 Dark - Accent 3"/>
-    <w:basedOn w:val="875"/>
+    <w:basedOn w:val="877"/>
     <w:uiPriority w:val="99"/>
     <w:pPr>
       <w:pBdr/>
@@ -15742,9 +14722,9 @@
       </w:tcPr>
     </w:tblStylePr>
   </w:style>
-  <w:style w:type="table" w:styleId="769">
+  <w:style w:type="table" w:styleId="771">
     <w:name w:val="Grid Table 5 Dark- Accent 4"/>
-    <w:basedOn w:val="875"/>
+    <w:basedOn w:val="877"/>
     <w:uiPriority w:val="99"/>
     <w:pPr>
       <w:pBdr/>
@@ -15970,9 +14950,9 @@
       </w:tcPr>
     </w:tblStylePr>
   </w:style>
-  <w:style w:type="table" w:styleId="770">
+  <w:style w:type="table" w:styleId="772">
     <w:name w:val="Grid Table 5 Dark - Accent 5"/>
-    <w:basedOn w:val="875"/>
+    <w:basedOn w:val="877"/>
     <w:uiPriority w:val="99"/>
     <w:pPr>
       <w:pBdr/>
@@ -16198,9 +15178,9 @@
       </w:tcPr>
     </w:tblStylePr>
   </w:style>
-  <w:style w:type="table" w:styleId="771">
+  <w:style w:type="table" w:styleId="773">
     <w:name w:val="Grid Table 5 Dark - Accent 6"/>
-    <w:basedOn w:val="875"/>
+    <w:basedOn w:val="877"/>
     <w:uiPriority w:val="99"/>
     <w:pPr>
       <w:pBdr/>
@@ -16426,9 +15406,9 @@
       </w:tcPr>
     </w:tblStylePr>
   </w:style>
-  <w:style w:type="table" w:styleId="772">
+  <w:style w:type="table" w:styleId="774">
     <w:name w:val="Grid Table 6 Colorful"/>
-    <w:basedOn w:val="875"/>
+    <w:basedOn w:val="877"/>
     <w:uiPriority w:val="99"/>
     <w:pPr>
       <w:pBdr/>
@@ -16656,9 +15636,9 @@
       </w:tcPr>
     </w:tblStylePr>
   </w:style>
-  <w:style w:type="table" w:styleId="773">
+  <w:style w:type="table" w:styleId="775">
     <w:name w:val="Grid Table 6 Colorful - Accent 1"/>
-    <w:basedOn w:val="875"/>
+    <w:basedOn w:val="877"/>
     <w:uiPriority w:val="99"/>
     <w:pPr>
       <w:pBdr/>
@@ -16886,9 +15866,9 @@
       </w:tcPr>
     </w:tblStylePr>
   </w:style>
-  <w:style w:type="table" w:styleId="774">
+  <w:style w:type="table" w:styleId="776">
     <w:name w:val="Grid Table 6 Colorful - Accent 2"/>
-    <w:basedOn w:val="875"/>
+    <w:basedOn w:val="877"/>
     <w:uiPriority w:val="99"/>
     <w:pPr>
       <w:pBdr/>
@@ -17116,9 +16096,9 @@
       </w:tcPr>
     </w:tblStylePr>
   </w:style>
-  <w:style w:type="table" w:styleId="775">
+  <w:style w:type="table" w:styleId="777">
     <w:name w:val="Grid Table 6 Colorful - Accent 3"/>
-    <w:basedOn w:val="875"/>
+    <w:basedOn w:val="877"/>
     <w:uiPriority w:val="99"/>
     <w:pPr>
       <w:pBdr/>
@@ -17346,9 +16326,9 @@
       </w:tcPr>
     </w:tblStylePr>
   </w:style>
-  <w:style w:type="table" w:styleId="776">
+  <w:style w:type="table" w:styleId="778">
     <w:name w:val="Grid Table 6 Colorful - Accent 4"/>
-    <w:basedOn w:val="875"/>
+    <w:basedOn w:val="877"/>
     <w:uiPriority w:val="99"/>
     <w:pPr>
       <w:pBdr/>
@@ -17576,9 +16556,9 @@
       </w:tcPr>
     </w:tblStylePr>
   </w:style>
-  <w:style w:type="table" w:styleId="777">
+  <w:style w:type="table" w:styleId="779">
     <w:name w:val="Grid Table 6 Colorful - Accent 5"/>
-    <w:basedOn w:val="875"/>
+    <w:basedOn w:val="877"/>
     <w:uiPriority w:val="99"/>
     <w:pPr>
       <w:pBdr/>
@@ -17806,9 +16786,9 @@
       </w:tcPr>
     </w:tblStylePr>
   </w:style>
-  <w:style w:type="table" w:styleId="778">
+  <w:style w:type="table" w:styleId="780">
     <w:name w:val="Grid Table 6 Colorful - Accent 6"/>
-    <w:basedOn w:val="875"/>
+    <w:basedOn w:val="877"/>
     <w:uiPriority w:val="99"/>
     <w:pPr>
       <w:pBdr/>
@@ -18036,9 +17016,9 @@
       </w:tcPr>
     </w:tblStylePr>
   </w:style>
-  <w:style w:type="table" w:styleId="779">
+  <w:style w:type="table" w:styleId="781">
     <w:name w:val="Grid Table 7 Colorful"/>
-    <w:basedOn w:val="875"/>
+    <w:basedOn w:val="877"/>
     <w:uiPriority w:val="99"/>
     <w:pPr>
       <w:pBdr/>
@@ -18290,9 +17270,9 @@
       </w:tcPr>
     </w:tblStylePr>
   </w:style>
-  <w:style w:type="table" w:styleId="780">
+  <w:style w:type="table" w:styleId="782">
     <w:name w:val="Grid Table 7 Colorful - Accent 1"/>
-    <w:basedOn w:val="875"/>
+    <w:basedOn w:val="877"/>
     <w:uiPriority w:val="99"/>
     <w:pPr>
       <w:pBdr/>
@@ -18544,9 +17524,9 @@
       </w:tcPr>
     </w:tblStylePr>
   </w:style>
-  <w:style w:type="table" w:styleId="781">
+  <w:style w:type="table" w:styleId="783">
     <w:name w:val="Grid Table 7 Colorful - Accent 2"/>
-    <w:basedOn w:val="875"/>
+    <w:basedOn w:val="877"/>
     <w:uiPriority w:val="99"/>
     <w:pPr>
       <w:pBdr/>
@@ -18798,9 +17778,9 @@
       </w:tcPr>
     </w:tblStylePr>
   </w:style>
-  <w:style w:type="table" w:styleId="782">
+  <w:style w:type="table" w:styleId="784">
     <w:name w:val="Grid Table 7 Colorful - Accent 3"/>
-    <w:basedOn w:val="875"/>
+    <w:basedOn w:val="877"/>
     <w:uiPriority w:val="99"/>
     <w:pPr>
       <w:pBdr/>
@@ -19052,9 +18032,9 @@
       </w:tcPr>
     </w:tblStylePr>
   </w:style>
-  <w:style w:type="table" w:styleId="783">
+  <w:style w:type="table" w:styleId="785">
     <w:name w:val="Grid Table 7 Colorful - Accent 4"/>
-    <w:basedOn w:val="875"/>
+    <w:basedOn w:val="877"/>
     <w:uiPriority w:val="99"/>
     <w:pPr>
       <w:pBdr/>
@@ -19306,9 +18286,9 @@
       </w:tcPr>
     </w:tblStylePr>
   </w:style>
-  <w:style w:type="table" w:styleId="784">
+  <w:style w:type="table" w:styleId="786">
     <w:name w:val="Grid Table 7 Colorful - Accent 5"/>
-    <w:basedOn w:val="875"/>
+    <w:basedOn w:val="877"/>
     <w:uiPriority w:val="99"/>
     <w:pPr>
       <w:pBdr/>
@@ -19560,9 +18540,9 @@
       </w:tcPr>
     </w:tblStylePr>
   </w:style>
-  <w:style w:type="table" w:styleId="785">
+  <w:style w:type="table" w:styleId="787">
     <w:name w:val="Grid Table 7 Colorful - Accent 6"/>
-    <w:basedOn w:val="875"/>
+    <w:basedOn w:val="877"/>
     <w:uiPriority w:val="99"/>
     <w:pPr>
       <w:pBdr/>
@@ -19814,9 +18794,9 @@
       </w:tcPr>
     </w:tblStylePr>
   </w:style>
-  <w:style w:type="table" w:styleId="786">
+  <w:style w:type="table" w:styleId="788">
     <w:name w:val="List Table 1 Light"/>
-    <w:basedOn w:val="875"/>
+    <w:basedOn w:val="877"/>
     <w:uiPriority w:val="99"/>
     <w:pPr>
       <w:pBdr/>
@@ -20030,9 +19010,9 @@
       </w:tcPr>
     </w:tblStylePr>
   </w:style>
-  <w:style w:type="table" w:styleId="787">
+  <w:style w:type="table" w:styleId="789">
     <w:name w:val="List Table 1 Light - Accent 1"/>
-    <w:basedOn w:val="875"/>
+    <w:basedOn w:val="877"/>
     <w:uiPriority w:val="99"/>
     <w:pPr>
       <w:pBdr/>
@@ -20246,9 +19226,9 @@
       </w:tcPr>
     </w:tblStylePr>
   </w:style>
-  <w:style w:type="table" w:styleId="788">
+  <w:style w:type="table" w:styleId="790">
     <w:name w:val="List Table 1 Light - Accent 2"/>
-    <w:basedOn w:val="875"/>
+    <w:basedOn w:val="877"/>
     <w:uiPriority w:val="99"/>
     <w:pPr>
       <w:pBdr/>
@@ -20462,9 +19442,9 @@
       </w:tcPr>
     </w:tblStylePr>
   </w:style>
-  <w:style w:type="table" w:styleId="789">
+  <w:style w:type="table" w:styleId="791">
     <w:name w:val="List Table 1 Light - Accent 3"/>
-    <w:basedOn w:val="875"/>
+    <w:basedOn w:val="877"/>
     <w:uiPriority w:val="99"/>
     <w:pPr>
       <w:pBdr/>
@@ -20678,9 +19658,9 @@
       </w:tcPr>
     </w:tblStylePr>
   </w:style>
-  <w:style w:type="table" w:styleId="790">
+  <w:style w:type="table" w:styleId="792">
     <w:name w:val="List Table 1 Light - Accent 4"/>
-    <w:basedOn w:val="875"/>
+    <w:basedOn w:val="877"/>
     <w:uiPriority w:val="99"/>
     <w:pPr>
       <w:pBdr/>
@@ -20894,9 +19874,9 @@
       </w:tcPr>
     </w:tblStylePr>
   </w:style>
-  <w:style w:type="table" w:styleId="791">
+  <w:style w:type="table" w:styleId="793">
     <w:name w:val="List Table 1 Light - Accent 5"/>
-    <w:basedOn w:val="875"/>
+    <w:basedOn w:val="877"/>
     <w:uiPriority w:val="99"/>
     <w:pPr>
       <w:pBdr/>
@@ -21110,9 +20090,9 @@
       </w:tcPr>
     </w:tblStylePr>
   </w:style>
-  <w:style w:type="table" w:styleId="792">
+  <w:style w:type="table" w:styleId="794">
     <w:name w:val="List Table 1 Light - Accent 6"/>
-    <w:basedOn w:val="875"/>
+    <w:basedOn w:val="877"/>
     <w:uiPriority w:val="99"/>
     <w:pPr>
       <w:pBdr/>
@@ -21326,9 +20306,9 @@
       </w:tcPr>
     </w:tblStylePr>
   </w:style>
-  <w:style w:type="table" w:styleId="793">
+  <w:style w:type="table" w:styleId="795">
     <w:name w:val="List Table 2"/>
-    <w:basedOn w:val="875"/>
+    <w:basedOn w:val="877"/>
     <w:uiPriority w:val="99"/>
     <w:pPr>
       <w:pBdr/>
@@ -21564,9 +20544,9 @@
       </w:tcPr>
     </w:tblStylePr>
   </w:style>
-  <w:style w:type="table" w:styleId="794">
+  <w:style w:type="table" w:styleId="796">
     <w:name w:val="List Table 2 - Accent 1"/>
-    <w:basedOn w:val="875"/>
+    <w:basedOn w:val="877"/>
     <w:uiPriority w:val="99"/>
     <w:pPr>
       <w:pBdr/>
@@ -21802,9 +20782,9 @@
       </w:tcPr>
     </w:tblStylePr>
   </w:style>
-  <w:style w:type="table" w:styleId="795">
+  <w:style w:type="table" w:styleId="797">
     <w:name w:val="List Table 2 - Accent 2"/>
-    <w:basedOn w:val="875"/>
+    <w:basedOn w:val="877"/>
     <w:uiPriority w:val="99"/>
     <w:pPr>
       <w:pBdr/>
@@ -22040,9 +21020,9 @@
       </w:tcPr>
     </w:tblStylePr>
   </w:style>
-  <w:style w:type="table" w:styleId="796">
+  <w:style w:type="table" w:styleId="798">
     <w:name w:val="List Table 2 - Accent 3"/>
-    <w:basedOn w:val="875"/>
+    <w:basedOn w:val="877"/>
     <w:uiPriority w:val="99"/>
     <w:pPr>
       <w:pBdr/>
@@ -22278,9 +21258,9 @@
       </w:tcPr>
     </w:tblStylePr>
   </w:style>
-  <w:style w:type="table" w:styleId="797">
+  <w:style w:type="table" w:styleId="799">
     <w:name w:val="List Table 2 - Accent 4"/>
-    <w:basedOn w:val="875"/>
+    <w:basedOn w:val="877"/>
     <w:uiPriority w:val="99"/>
     <w:pPr>
       <w:pBdr/>
@@ -22516,9 +21496,9 @@
       </w:tcPr>
     </w:tblStylePr>
   </w:style>
-  <w:style w:type="table" w:styleId="798">
+  <w:style w:type="table" w:styleId="800">
     <w:name w:val="List Table 2 - Accent 5"/>
-    <w:basedOn w:val="875"/>
+    <w:basedOn w:val="877"/>
     <w:uiPriority w:val="99"/>
     <w:pPr>
       <w:pBdr/>
@@ -22754,9 +21734,9 @@
       </w:tcPr>
     </w:tblStylePr>
   </w:style>
-  <w:style w:type="table" w:styleId="799">
+  <w:style w:type="table" w:styleId="801">
     <w:name w:val="List Table 2 - Accent 6"/>
-    <w:basedOn w:val="875"/>
+    <w:basedOn w:val="877"/>
     <w:uiPriority w:val="99"/>
     <w:pPr>
       <w:pBdr/>
@@ -22992,9 +21972,9 @@
       </w:tcPr>
     </w:tblStylePr>
   </w:style>
-  <w:style w:type="table" w:styleId="800">
+  <w:style w:type="table" w:styleId="802">
     <w:name w:val="List Table 3"/>
-    <w:basedOn w:val="875"/>
+    <w:basedOn w:val="877"/>
     <w:uiPriority w:val="99"/>
     <w:pPr>
       <w:pBdr/>
@@ -23220,9 +22200,9 @@
       </w:tcPr>
     </w:tblStylePr>
   </w:style>
-  <w:style w:type="table" w:styleId="801">
+  <w:style w:type="table" w:styleId="803">
     <w:name w:val="List Table 3 - Accent 1"/>
-    <w:basedOn w:val="875"/>
+    <w:basedOn w:val="877"/>
     <w:uiPriority w:val="99"/>
     <w:pPr>
       <w:pBdr/>
@@ -23448,9 +22428,9 @@
       </w:tcPr>
     </w:tblStylePr>
   </w:style>
-  <w:style w:type="table" w:styleId="802">
+  <w:style w:type="table" w:styleId="804">
     <w:name w:val="List Table 3 - Accent 2"/>
-    <w:basedOn w:val="875"/>
+    <w:basedOn w:val="877"/>
     <w:uiPriority w:val="99"/>
     <w:pPr>
       <w:pBdr/>
@@ -23676,9 +22656,9 @@
       </w:tcPr>
     </w:tblStylePr>
   </w:style>
-  <w:style w:type="table" w:styleId="803">
+  <w:style w:type="table" w:styleId="805">
     <w:name w:val="List Table 3 - Accent 3"/>
-    <w:basedOn w:val="875"/>
+    <w:basedOn w:val="877"/>
     <w:uiPriority w:val="99"/>
     <w:pPr>
       <w:pBdr/>
@@ -23904,9 +22884,9 @@
       </w:tcPr>
     </w:tblStylePr>
   </w:style>
-  <w:style w:type="table" w:styleId="804">
+  <w:style w:type="table" w:styleId="806">
     <w:name w:val="List Table 3 - Accent 4"/>
-    <w:basedOn w:val="875"/>
+    <w:basedOn w:val="877"/>
     <w:uiPriority w:val="99"/>
     <w:pPr>
       <w:pBdr/>
@@ -24132,9 +23112,9 @@
       </w:tcPr>
     </w:tblStylePr>
   </w:style>
-  <w:style w:type="table" w:styleId="805">
+  <w:style w:type="table" w:styleId="807">
     <w:name w:val="List Table 3 - Accent 5"/>
-    <w:basedOn w:val="875"/>
+    <w:basedOn w:val="877"/>
     <w:uiPriority w:val="99"/>
     <w:pPr>
       <w:pBdr/>
@@ -24360,9 +23340,9 @@
       </w:tcPr>
     </w:tblStylePr>
   </w:style>
-  <w:style w:type="table" w:styleId="806">
+  <w:style w:type="table" w:styleId="808">
     <w:name w:val="List Table 3 - Accent 6"/>
-    <w:basedOn w:val="875"/>
+    <w:basedOn w:val="877"/>
     <w:uiPriority w:val="99"/>
     <w:pPr>
       <w:pBdr/>
@@ -24588,9 +23568,9 @@
       </w:tcPr>
     </w:tblStylePr>
   </w:style>
-  <w:style w:type="table" w:styleId="807">
+  <w:style w:type="table" w:styleId="809">
     <w:name w:val="List Table 4"/>
-    <w:basedOn w:val="875"/>
+    <w:basedOn w:val="877"/>
     <w:uiPriority w:val="99"/>
     <w:pPr>
       <w:pBdr/>
@@ -24813,9 +23793,9 @@
       </w:tcPr>
     </w:tblStylePr>
   </w:style>
-  <w:style w:type="table" w:styleId="808">
+  <w:style w:type="table" w:styleId="810">
     <w:name w:val="List Table 4 - Accent 1"/>
-    <w:basedOn w:val="875"/>
+    <w:basedOn w:val="877"/>
     <w:uiPriority w:val="99"/>
     <w:pPr>
       <w:pBdr/>
@@ -25038,9 +24018,9 @@
       </w:tcPr>
     </w:tblStylePr>
   </w:style>
-  <w:style w:type="table" w:styleId="809">
+  <w:style w:type="table" w:styleId="811">
     <w:name w:val="List Table 4 - Accent 2"/>
-    <w:basedOn w:val="875"/>
+    <w:basedOn w:val="877"/>
     <w:uiPriority w:val="99"/>
     <w:pPr>
       <w:pBdr/>
@@ -25263,9 +24243,9 @@
       </w:tcPr>
     </w:tblStylePr>
   </w:style>
-  <w:style w:type="table" w:styleId="810">
+  <w:style w:type="table" w:styleId="812">
     <w:name w:val="List Table 4 - Accent 3"/>
-    <w:basedOn w:val="875"/>
+    <w:basedOn w:val="877"/>
     <w:uiPriority w:val="99"/>
     <w:pPr>
       <w:pBdr/>
@@ -25488,9 +24468,9 @@
       </w:tcPr>
     </w:tblStylePr>
   </w:style>
-  <w:style w:type="table" w:styleId="811">
+  <w:style w:type="table" w:styleId="813">
     <w:name w:val="List Table 4 - Accent 4"/>
-    <w:basedOn w:val="875"/>
+    <w:basedOn w:val="877"/>
     <w:uiPriority w:val="99"/>
     <w:pPr>
       <w:pBdr/>
@@ -25713,9 +24693,9 @@
       </w:tcPr>
     </w:tblStylePr>
   </w:style>
-  <w:style w:type="table" w:styleId="812">
+  <w:style w:type="table" w:styleId="814">
     <w:name w:val="List Table 4 - Accent 5"/>
-    <w:basedOn w:val="875"/>
+    <w:basedOn w:val="877"/>
     <w:uiPriority w:val="99"/>
     <w:pPr>
       <w:pBdr/>
@@ -25938,9 +24918,9 @@
       </w:tcPr>
     </w:tblStylePr>
   </w:style>
-  <w:style w:type="table" w:styleId="813">
+  <w:style w:type="table" w:styleId="815">
     <w:name w:val="List Table 4 - Accent 6"/>
-    <w:basedOn w:val="875"/>
+    <w:basedOn w:val="877"/>
     <w:uiPriority w:val="99"/>
     <w:pPr>
       <w:pBdr/>
@@ -26163,9 +25143,9 @@
       </w:tcPr>
     </w:tblStylePr>
   </w:style>
-  <w:style w:type="table" w:styleId="814">
+  <w:style w:type="table" w:styleId="816">
     <w:name w:val="List Table 5 Dark"/>
-    <w:basedOn w:val="875"/>
+    <w:basedOn w:val="877"/>
     <w:uiPriority w:val="99"/>
     <w:pPr>
       <w:pBdr/>
@@ -26405,9 +25385,9 @@
       </w:tcPr>
     </w:tblStylePr>
   </w:style>
-  <w:style w:type="table" w:styleId="815">
+  <w:style w:type="table" w:styleId="817">
     <w:name w:val="List Table 5 Dark - Accent 1"/>
-    <w:basedOn w:val="875"/>
+    <w:basedOn w:val="877"/>
     <w:uiPriority w:val="99"/>
     <w:pPr>
       <w:pBdr/>
@@ -26647,9 +25627,9 @@
       </w:tcPr>
     </w:tblStylePr>
   </w:style>
-  <w:style w:type="table" w:styleId="816">
+  <w:style w:type="table" w:styleId="818">
     <w:name w:val="List Table 5 Dark - Accent 2"/>
-    <w:basedOn w:val="875"/>
+    <w:basedOn w:val="877"/>
     <w:uiPriority w:val="99"/>
     <w:pPr>
       <w:pBdr/>
@@ -26889,9 +25869,9 @@
       </w:tcPr>
     </w:tblStylePr>
   </w:style>
-  <w:style w:type="table" w:styleId="817">
+  <w:style w:type="table" w:styleId="819">
     <w:name w:val="List Table 5 Dark - Accent 3"/>
-    <w:basedOn w:val="875"/>
+    <w:basedOn w:val="877"/>
     <w:uiPriority w:val="99"/>
     <w:pPr>
       <w:pBdr/>
@@ -27131,9 +26111,9 @@
       </w:tcPr>
     </w:tblStylePr>
   </w:style>
-  <w:style w:type="table" w:styleId="818">
+  <w:style w:type="table" w:styleId="820">
     <w:name w:val="List Table 5 Dark - Accent 4"/>
-    <w:basedOn w:val="875"/>
+    <w:basedOn w:val="877"/>
     <w:uiPriority w:val="99"/>
     <w:pPr>
       <w:pBdr/>
@@ -27373,9 +26353,9 @@
       </w:tcPr>
     </w:tblStylePr>
   </w:style>
-  <w:style w:type="table" w:styleId="819">
+  <w:style w:type="table" w:styleId="821">
     <w:name w:val="List Table 5 Dark - Accent 5"/>
-    <w:basedOn w:val="875"/>
+    <w:basedOn w:val="877"/>
     <w:uiPriority w:val="99"/>
     <w:pPr>
       <w:pBdr/>
@@ -27615,9 +26595,9 @@
       </w:tcPr>
     </w:tblStylePr>
   </w:style>
-  <w:style w:type="table" w:styleId="820">
+  <w:style w:type="table" w:styleId="822">
     <w:name w:val="List Table 5 Dark - Accent 6"/>
-    <w:basedOn w:val="875"/>
+    <w:basedOn w:val="877"/>
     <w:uiPriority w:val="99"/>
     <w:pPr>
       <w:pBdr/>
@@ -27857,9 +26837,9 @@
       </w:tcPr>
     </w:tblStylePr>
   </w:style>
-  <w:style w:type="table" w:styleId="821">
+  <w:style w:type="table" w:styleId="823">
     <w:name w:val="List Table 6 Colorful"/>
-    <w:basedOn w:val="875"/>
+    <w:basedOn w:val="877"/>
     <w:uiPriority w:val="99"/>
     <w:pPr>
       <w:pBdr/>
@@ -28080,9 +27060,9 @@
       </w:tcPr>
     </w:tblStylePr>
   </w:style>
-  <w:style w:type="table" w:styleId="822">
+  <w:style w:type="table" w:styleId="824">
     <w:name w:val="List Table 6 Colorful - Accent 1"/>
-    <w:basedOn w:val="875"/>
+    <w:basedOn w:val="877"/>
     <w:uiPriority w:val="99"/>
     <w:pPr>
       <w:pBdr/>
@@ -28303,9 +27283,9 @@
       </w:tcPr>
     </w:tblStylePr>
   </w:style>
-  <w:style w:type="table" w:styleId="823">
+  <w:style w:type="table" w:styleId="825">
     <w:name w:val="List Table 6 Colorful - Accent 2"/>
-    <w:basedOn w:val="875"/>
+    <w:basedOn w:val="877"/>
     <w:uiPriority w:val="99"/>
     <w:pPr>
       <w:pBdr/>
@@ -28526,9 +27506,9 @@
       </w:tcPr>
     </w:tblStylePr>
   </w:style>
-  <w:style w:type="table" w:styleId="824">
+  <w:style w:type="table" w:styleId="826">
     <w:name w:val="List Table 6 Colorful - Accent 3"/>
-    <w:basedOn w:val="875"/>
+    <w:basedOn w:val="877"/>
     <w:uiPriority w:val="99"/>
     <w:pPr>
       <w:pBdr/>
@@ -28749,9 +27729,9 @@
       </w:tcPr>
     </w:tblStylePr>
   </w:style>
-  <w:style w:type="table" w:styleId="825">
+  <w:style w:type="table" w:styleId="827">
     <w:name w:val="List Table 6 Colorful - Accent 4"/>
-    <w:basedOn w:val="875"/>
+    <w:basedOn w:val="877"/>
     <w:uiPriority w:val="99"/>
     <w:pPr>
       <w:pBdr/>
@@ -28972,9 +27952,9 @@
       </w:tcPr>
     </w:tblStylePr>
   </w:style>
-  <w:style w:type="table" w:styleId="826">
+  <w:style w:type="table" w:styleId="828">
     <w:name w:val="List Table 6 Colorful - Accent 5"/>
-    <w:basedOn w:val="875"/>
+    <w:basedOn w:val="877"/>
     <w:uiPriority w:val="99"/>
     <w:pPr>
       <w:pBdr/>
@@ -29195,9 +28175,9 @@
       </w:tcPr>
     </w:tblStylePr>
   </w:style>
-  <w:style w:type="table" w:styleId="827">
+  <w:style w:type="table" w:styleId="829">
     <w:name w:val="List Table 6 Colorful - Accent 6"/>
-    <w:basedOn w:val="875"/>
+    <w:basedOn w:val="877"/>
     <w:uiPriority w:val="99"/>
     <w:pPr>
       <w:pBdr/>
@@ -29418,9 +28398,9 @@
       </w:tcPr>
     </w:tblStylePr>
   </w:style>
-  <w:style w:type="table" w:styleId="828">
+  <w:style w:type="table" w:styleId="830">
     <w:name w:val="List Table 7 Colorful"/>
-    <w:basedOn w:val="875"/>
+    <w:basedOn w:val="877"/>
     <w:uiPriority w:val="99"/>
     <w:pPr>
       <w:pBdr/>
@@ -29674,9 +28654,9 @@
       </w:tcPr>
     </w:tblStylePr>
   </w:style>
-  <w:style w:type="table" w:styleId="829">
+  <w:style w:type="table" w:styleId="831">
     <w:name w:val="List Table 7 Colorful - Accent 1"/>
-    <w:basedOn w:val="875"/>
+    <w:basedOn w:val="877"/>
     <w:uiPriority w:val="99"/>
     <w:pPr>
       <w:pBdr/>
@@ -29930,9 +28910,9 @@
       </w:tcPr>
     </w:tblStylePr>
   </w:style>
-  <w:style w:type="table" w:styleId="830">
+  <w:style w:type="table" w:styleId="832">
     <w:name w:val="List Table 7 Colorful - Accent 2"/>
-    <w:basedOn w:val="875"/>
+    <w:basedOn w:val="877"/>
     <w:uiPriority w:val="99"/>
     <w:pPr>
       <w:pBdr/>
@@ -30186,9 +29166,9 @@
       </w:tcPr>
     </w:tblStylePr>
   </w:style>
-  <w:style w:type="table" w:styleId="831">
+  <w:style w:type="table" w:styleId="833">
     <w:name w:val="List Table 7 Colorful - Accent 3"/>
-    <w:basedOn w:val="875"/>
+    <w:basedOn w:val="877"/>
     <w:uiPriority w:val="99"/>
     <w:pPr>
       <w:pBdr/>
@@ -30442,9 +29422,9 @@
       </w:tcPr>
     </w:tblStylePr>
   </w:style>
-  <w:style w:type="table" w:styleId="832">
+  <w:style w:type="table" w:styleId="834">
     <w:name w:val="List Table 7 Colorful - Accent 4"/>
-    <w:basedOn w:val="875"/>
+    <w:basedOn w:val="877"/>
     <w:uiPriority w:val="99"/>
     <w:pPr>
       <w:pBdr/>
@@ -30698,9 +29678,9 @@
       </w:tcPr>
     </w:tblStylePr>
   </w:style>
-  <w:style w:type="table" w:styleId="833">
+  <w:style w:type="table" w:styleId="835">
     <w:name w:val="List Table 7 Colorful - Accent 5"/>
-    <w:basedOn w:val="875"/>
+    <w:basedOn w:val="877"/>
     <w:uiPriority w:val="99"/>
     <w:pPr>
       <w:pBdr/>
@@ -30954,9 +29934,9 @@
       </w:tcPr>
     </w:tblStylePr>
   </w:style>
-  <w:style w:type="table" w:styleId="834">
+  <w:style w:type="table" w:styleId="836">
     <w:name w:val="List Table 7 Colorful - Accent 6"/>
-    <w:basedOn w:val="875"/>
+    <w:basedOn w:val="877"/>
     <w:uiPriority w:val="99"/>
     <w:pPr>
       <w:pBdr/>
@@ -31210,9 +30190,9 @@
       </w:tcPr>
     </w:tblStylePr>
   </w:style>
-  <w:style w:type="table" w:styleId="835">
+  <w:style w:type="table" w:styleId="837">
     <w:name w:val="Lined - Accent"/>
-    <w:basedOn w:val="875"/>
+    <w:basedOn w:val="877"/>
     <w:uiPriority w:val="99"/>
     <w:pPr>
       <w:pBdr/>
@@ -31447,9 +30427,9 @@
       </w:tcPr>
     </w:tblStylePr>
   </w:style>
-  <w:style w:type="table" w:styleId="836">
+  <w:style w:type="table" w:styleId="838">
     <w:name w:val="Lined - Accent 1"/>
-    <w:basedOn w:val="875"/>
+    <w:basedOn w:val="877"/>
     <w:uiPriority w:val="99"/>
     <w:pPr>
       <w:pBdr/>
@@ -31684,9 +30664,9 @@
       </w:tcPr>
     </w:tblStylePr>
   </w:style>
-  <w:style w:type="table" w:styleId="837">
+  <w:style w:type="table" w:styleId="839">
     <w:name w:val="Lined - Accent 2"/>
-    <w:basedOn w:val="875"/>
+    <w:basedOn w:val="877"/>
     <w:uiPriority w:val="99"/>
     <w:pPr>
       <w:pBdr/>
@@ -31921,9 +30901,9 @@
       </w:tcPr>
     </w:tblStylePr>
   </w:style>
-  <w:style w:type="table" w:styleId="838">
+  <w:style w:type="table" w:styleId="840">
     <w:name w:val="Lined - Accent 3"/>
-    <w:basedOn w:val="875"/>
+    <w:basedOn w:val="877"/>
     <w:uiPriority w:val="99"/>
     <w:pPr>
       <w:pBdr/>
@@ -32158,9 +31138,9 @@
       </w:tcPr>
     </w:tblStylePr>
   </w:style>
-  <w:style w:type="table" w:styleId="839">
+  <w:style w:type="table" w:styleId="841">
     <w:name w:val="Lined - Accent 4"/>
-    <w:basedOn w:val="875"/>
+    <w:basedOn w:val="877"/>
     <w:uiPriority w:val="99"/>
     <w:pPr>
       <w:pBdr/>
@@ -32395,9 +31375,9 @@
       </w:tcPr>
     </w:tblStylePr>
   </w:style>
-  <w:style w:type="table" w:styleId="840">
+  <w:style w:type="table" w:styleId="842">
     <w:name w:val="Lined - Accent 5"/>
-    <w:basedOn w:val="875"/>
+    <w:basedOn w:val="877"/>
     <w:uiPriority w:val="99"/>
     <w:pPr>
       <w:pBdr/>
@@ -32632,9 +31612,9 @@
       </w:tcPr>
     </w:tblStylePr>
   </w:style>
-  <w:style w:type="table" w:styleId="841">
+  <w:style w:type="table" w:styleId="843">
     <w:name w:val="Lined - Accent 6"/>
-    <w:basedOn w:val="875"/>
+    <w:basedOn w:val="877"/>
     <w:uiPriority w:val="99"/>
     <w:pPr>
       <w:pBdr/>
@@ -32869,9 +31849,9 @@
       </w:tcPr>
     </w:tblStylePr>
   </w:style>
-  <w:style w:type="table" w:styleId="842">
+  <w:style w:type="table" w:styleId="844">
     <w:name w:val="Bordered &amp; Lined - Accent"/>
-    <w:basedOn w:val="875"/>
+    <w:basedOn w:val="877"/>
     <w:uiPriority w:val="99"/>
     <w:pPr>
       <w:pBdr/>
@@ -33113,9 +32093,9 @@
       </w:tcPr>
     </w:tblStylePr>
   </w:style>
-  <w:style w:type="table" w:styleId="843">
+  <w:style w:type="table" w:styleId="845">
     <w:name w:val="Bordered &amp; Lined - Accent 1"/>
-    <w:basedOn w:val="875"/>
+    <w:basedOn w:val="877"/>
     <w:uiPriority w:val="99"/>
     <w:pPr>
       <w:pBdr/>
@@ -33357,9 +32337,9 @@
       </w:tcPr>
     </w:tblStylePr>
   </w:style>
-  <w:style w:type="table" w:styleId="844">
+  <w:style w:type="table" w:styleId="846">
     <w:name w:val="Bordered &amp; Lined - Accent 2"/>
-    <w:basedOn w:val="875"/>
+    <w:basedOn w:val="877"/>
     <w:uiPriority w:val="99"/>
     <w:pPr>
       <w:pBdr/>
@@ -33601,9 +32581,9 @@
       </w:tcPr>
     </w:tblStylePr>
   </w:style>
-  <w:style w:type="table" w:styleId="845">
+  <w:style w:type="table" w:styleId="847">
     <w:name w:val="Bordered &amp; Lined - Accent 3"/>
-    <w:basedOn w:val="875"/>
+    <w:basedOn w:val="877"/>
     <w:uiPriority w:val="99"/>
     <w:pPr>
       <w:pBdr/>
@@ -33845,9 +32825,9 @@
       </w:tcPr>
     </w:tblStylePr>
   </w:style>
-  <w:style w:type="table" w:styleId="846">
+  <w:style w:type="table" w:styleId="848">
     <w:name w:val="Bordered &amp; Lined - Accent 4"/>
-    <w:basedOn w:val="875"/>
+    <w:basedOn w:val="877"/>
     <w:uiPriority w:val="99"/>
     <w:pPr>
       <w:pBdr/>
@@ -34089,9 +33069,9 @@
       </w:tcPr>
     </w:tblStylePr>
   </w:style>
-  <w:style w:type="table" w:styleId="847">
+  <w:style w:type="table" w:styleId="849">
     <w:name w:val="Bordered &amp; Lined - Accent 5"/>
-    <w:basedOn w:val="875"/>
+    <w:basedOn w:val="877"/>
     <w:uiPriority w:val="99"/>
     <w:pPr>
       <w:pBdr/>
@@ -34333,9 +33313,9 @@
       </w:tcPr>
     </w:tblStylePr>
   </w:style>
-  <w:style w:type="table" w:styleId="848">
+  <w:style w:type="table" w:styleId="850">
     <w:name w:val="Bordered &amp; Lined - Accent 6"/>
-    <w:basedOn w:val="875"/>
+    <w:basedOn w:val="877"/>
     <w:uiPriority w:val="99"/>
     <w:pPr>
       <w:pBdr/>
@@ -34577,9 +33557,9 @@
       </w:tcPr>
     </w:tblStylePr>
   </w:style>
-  <w:style w:type="table" w:styleId="849">
+  <w:style w:type="table" w:styleId="851">
     <w:name w:val="Bordered"/>
-    <w:basedOn w:val="875"/>
+    <w:basedOn w:val="877"/>
     <w:uiPriority w:val="99"/>
     <w:pPr>
       <w:pBdr/>
@@ -34808,9 +33788,9 @@
       </w:tcPr>
     </w:tblStylePr>
   </w:style>
-  <w:style w:type="table" w:styleId="850">
+  <w:style w:type="table" w:styleId="852">
     <w:name w:val="Bordered - Accent 1"/>
-    <w:basedOn w:val="875"/>
+    <w:basedOn w:val="877"/>
     <w:uiPriority w:val="99"/>
     <w:pPr>
       <w:pBdr/>
@@ -35039,9 +34019,9 @@
       </w:tcPr>
     </w:tblStylePr>
   </w:style>
-  <w:style w:type="table" w:styleId="851">
+  <w:style w:type="table" w:styleId="853">
     <w:name w:val="Bordered - Accent 2"/>
-    <w:basedOn w:val="875"/>
+    <w:basedOn w:val="877"/>
     <w:uiPriority w:val="99"/>
     <w:pPr>
       <w:pBdr/>
@@ -35270,9 +34250,9 @@
       </w:tcPr>
     </w:tblStylePr>
   </w:style>
-  <w:style w:type="table" w:styleId="852">
+  <w:style w:type="table" w:styleId="854">
     <w:name w:val="Bordered - Accent 3"/>
-    <w:basedOn w:val="875"/>
+    <w:basedOn w:val="877"/>
     <w:uiPriority w:val="99"/>
     <w:pPr>
       <w:pBdr/>
@@ -35501,9 +34481,9 @@
       </w:tcPr>
     </w:tblStylePr>
   </w:style>
-  <w:style w:type="table" w:styleId="853">
+  <w:style w:type="table" w:styleId="855">
     <w:name w:val="Bordered - Accent 4"/>
-    <w:basedOn w:val="875"/>
+    <w:basedOn w:val="877"/>
     <w:uiPriority w:val="99"/>
     <w:pPr>
       <w:pBdr/>
@@ -35732,9 +34712,9 @@
       </w:tcPr>
     </w:tblStylePr>
   </w:style>
-  <w:style w:type="table" w:styleId="854">
+  <w:style w:type="table" w:styleId="856">
     <w:name w:val="Bordered - Accent 5"/>
-    <w:basedOn w:val="875"/>
+    <w:basedOn w:val="877"/>
     <w:uiPriority w:val="99"/>
     <w:pPr>
       <w:pBdr/>
@@ -35963,9 +34943,9 @@
       </w:tcPr>
     </w:tblStylePr>
   </w:style>
-  <w:style w:type="table" w:styleId="855">
+  <w:style w:type="table" w:styleId="857">
     <w:name w:val="Bordered - Accent 6"/>
-    <w:basedOn w:val="875"/>
+    <w:basedOn w:val="877"/>
     <w:uiPriority w:val="99"/>
     <w:pPr>
       <w:pBdr/>
@@ -36194,7 +35174,7 @@
       </w:tcPr>
     </w:tblStylePr>
   </w:style>
-  <w:style w:type="character" w:styleId="856">
+  <w:style w:type="character" w:styleId="858">
     <w:name w:val="Hyperlink"/>
     <w:uiPriority w:val="99"/>
     <w:unhideWhenUsed/>
@@ -36208,10 +35188,10 @@
       <w:u w:val="single"/>
     </w:rPr>
   </w:style>
-  <w:style w:type="paragraph" w:styleId="857">
+  <w:style w:type="paragraph" w:styleId="859">
     <w:name w:val="footnote text"/>
-    <w:basedOn w:val="874"/>
-    <w:link w:val="858"/>
+    <w:basedOn w:val="876"/>
+    <w:link w:val="860"/>
     <w:uiPriority w:val="99"/>
     <w:semiHidden/>
     <w:unhideWhenUsed/>
@@ -36224,9 +35204,9 @@
       <w:sz w:val="18"/>
     </w:rPr>
   </w:style>
-  <w:style w:type="character" w:styleId="858">
+  <w:style w:type="character" w:styleId="860">
     <w:name w:val="Footnote Text Char"/>
-    <w:link w:val="857"/>
+    <w:link w:val="859"/>
     <w:uiPriority w:val="99"/>
     <w:pPr>
       <w:pBdr/>
@@ -36237,7 +35217,7 @@
       <w:sz w:val="18"/>
     </w:rPr>
   </w:style>
-  <w:style w:type="character" w:styleId="859">
+  <w:style w:type="character" w:styleId="861">
     <w:name w:val="footnote reference"/>
     <w:uiPriority w:val="99"/>
     <w:unhideWhenUsed/>
@@ -36250,10 +35230,10 @@
       <w:vertAlign w:val="superscript"/>
     </w:rPr>
   </w:style>
-  <w:style w:type="paragraph" w:styleId="860">
+  <w:style w:type="paragraph" w:styleId="862">
     <w:name w:val="endnote text"/>
-    <w:basedOn w:val="874"/>
-    <w:link w:val="861"/>
+    <w:basedOn w:val="876"/>
+    <w:link w:val="863"/>
     <w:uiPriority w:val="99"/>
     <w:semiHidden/>
     <w:unhideWhenUsed/>
@@ -36266,9 +35246,9 @@
       <w:sz w:val="20"/>
     </w:rPr>
   </w:style>
-  <w:style w:type="character" w:styleId="861">
+  <w:style w:type="character" w:styleId="863">
     <w:name w:val="Endnote Text Char"/>
-    <w:link w:val="860"/>
+    <w:link w:val="862"/>
     <w:uiPriority w:val="99"/>
     <w:pPr>
       <w:pBdr/>
@@ -36279,7 +35259,7 @@
       <w:sz w:val="20"/>
     </w:rPr>
   </w:style>
-  <w:style w:type="character" w:styleId="862">
+  <w:style w:type="character" w:styleId="864">
     <w:name w:val="endnote reference"/>
     <w:uiPriority w:val="99"/>
     <w:semiHidden/>
@@ -36293,10 +35273,10 @@
       <w:vertAlign w:val="superscript"/>
     </w:rPr>
   </w:style>
-  <w:style w:type="paragraph" w:styleId="863">
+  <w:style w:type="paragraph" w:styleId="865">
     <w:name w:val="toc 1"/>
-    <w:basedOn w:val="874"/>
-    <w:next w:val="874"/>
+    <w:basedOn w:val="876"/>
+    <w:next w:val="876"/>
     <w:uiPriority w:val="39"/>
     <w:unhideWhenUsed/>
     <w:pPr>
@@ -36305,10 +35285,10 @@
       <w:ind w:right="0" w:firstLine="0" w:left="0"/>
     </w:pPr>
   </w:style>
-  <w:style w:type="paragraph" w:styleId="864">
+  <w:style w:type="paragraph" w:styleId="866">
     <w:name w:val="toc 2"/>
-    <w:basedOn w:val="874"/>
-    <w:next w:val="874"/>
+    <w:basedOn w:val="876"/>
+    <w:next w:val="876"/>
     <w:uiPriority w:val="39"/>
     <w:unhideWhenUsed/>
     <w:pPr>
@@ -36317,10 +35297,10 @@
       <w:ind w:right="0" w:firstLine="0" w:left="283"/>
     </w:pPr>
   </w:style>
-  <w:style w:type="paragraph" w:styleId="865">
+  <w:style w:type="paragraph" w:styleId="867">
     <w:name w:val="toc 3"/>
-    <w:basedOn w:val="874"/>
-    <w:next w:val="874"/>
+    <w:basedOn w:val="876"/>
+    <w:next w:val="876"/>
     <w:uiPriority w:val="39"/>
     <w:unhideWhenUsed/>
     <w:pPr>
@@ -36329,10 +35309,10 @@
       <w:ind w:right="0" w:firstLine="0" w:left="567"/>
     </w:pPr>
   </w:style>
-  <w:style w:type="paragraph" w:styleId="866">
+  <w:style w:type="paragraph" w:styleId="868">
     <w:name w:val="toc 4"/>
-    <w:basedOn w:val="874"/>
-    <w:next w:val="874"/>
+    <w:basedOn w:val="876"/>
+    <w:next w:val="876"/>
     <w:uiPriority w:val="39"/>
     <w:unhideWhenUsed/>
     <w:pPr>
@@ -36341,10 +35321,10 @@
       <w:ind w:right="0" w:firstLine="0" w:left="850"/>
     </w:pPr>
   </w:style>
-  <w:style w:type="paragraph" w:styleId="867">
+  <w:style w:type="paragraph" w:styleId="869">
     <w:name w:val="toc 5"/>
-    <w:basedOn w:val="874"/>
-    <w:next w:val="874"/>
+    <w:basedOn w:val="876"/>
+    <w:next w:val="876"/>
     <w:uiPriority w:val="39"/>
     <w:unhideWhenUsed/>
     <w:pPr>
@@ -36353,10 +35333,10 @@
       <w:ind w:right="0" w:firstLine="0" w:left="1134"/>
     </w:pPr>
   </w:style>
-  <w:style w:type="paragraph" w:styleId="868">
+  <w:style w:type="paragraph" w:styleId="870">
     <w:name w:val="toc 6"/>
-    <w:basedOn w:val="874"/>
-    <w:next w:val="874"/>
+    <w:basedOn w:val="876"/>
+    <w:next w:val="876"/>
     <w:uiPriority w:val="39"/>
     <w:unhideWhenUsed/>
     <w:pPr>
@@ -36365,10 +35345,10 @@
       <w:ind w:right="0" w:firstLine="0" w:left="1417"/>
     </w:pPr>
   </w:style>
-  <w:style w:type="paragraph" w:styleId="869">
+  <w:style w:type="paragraph" w:styleId="871">
     <w:name w:val="toc 7"/>
-    <w:basedOn w:val="874"/>
-    <w:next w:val="874"/>
+    <w:basedOn w:val="876"/>
+    <w:next w:val="876"/>
     <w:uiPriority w:val="39"/>
     <w:unhideWhenUsed/>
     <w:pPr>
@@ -36377,10 +35357,10 @@
       <w:ind w:right="0" w:firstLine="0" w:left="1701"/>
     </w:pPr>
   </w:style>
-  <w:style w:type="paragraph" w:styleId="870">
+  <w:style w:type="paragraph" w:styleId="872">
     <w:name w:val="toc 8"/>
-    <w:basedOn w:val="874"/>
-    <w:next w:val="874"/>
+    <w:basedOn w:val="876"/>
+    <w:next w:val="876"/>
     <w:uiPriority w:val="39"/>
     <w:unhideWhenUsed/>
     <w:pPr>
@@ -36389,10 +35369,10 @@
       <w:ind w:right="0" w:firstLine="0" w:left="1984"/>
     </w:pPr>
   </w:style>
-  <w:style w:type="paragraph" w:styleId="871">
+  <w:style w:type="paragraph" w:styleId="873">
     <w:name w:val="toc 9"/>
-    <w:basedOn w:val="874"/>
-    <w:next w:val="874"/>
+    <w:basedOn w:val="876"/>
+    <w:next w:val="876"/>
     <w:uiPriority w:val="39"/>
     <w:unhideWhenUsed/>
     <w:pPr>
@@ -36401,7 +35381,7 @@
       <w:ind w:right="0" w:firstLine="0" w:left="2268"/>
     </w:pPr>
   </w:style>
-  <w:style w:type="paragraph" w:styleId="872">
+  <w:style w:type="paragraph" w:styleId="874">
     <w:name w:val="TOC Heading"/>
     <w:uiPriority w:val="39"/>
     <w:unhideWhenUsed/>
@@ -36411,10 +35391,10 @@
       <w:ind/>
     </w:pPr>
   </w:style>
-  <w:style w:type="paragraph" w:styleId="873">
+  <w:style w:type="paragraph" w:styleId="875">
     <w:name w:val="table of figures"/>
-    <w:basedOn w:val="874"/>
-    <w:next w:val="874"/>
+    <w:basedOn w:val="876"/>
+    <w:next w:val="876"/>
     <w:uiPriority w:val="99"/>
     <w:unhideWhenUsed/>
     <w:pPr>
@@ -36423,7 +35403,7 @@
       <w:ind/>
     </w:pPr>
   </w:style>
-  <w:style w:type="paragraph" w:styleId="874" w:default="1">
+  <w:style w:type="paragraph" w:styleId="876" w:default="1">
     <w:name w:val="Normal"/>
     <w:qFormat/>
     <w:pPr>
@@ -36432,7 +35412,7 @@
       <w:ind/>
     </w:pPr>
   </w:style>
-  <w:style w:type="table" w:styleId="875" w:default="1">
+  <w:style w:type="table" w:styleId="877" w:default="1">
     <w:name w:val="Normal Table"/>
     <w:uiPriority w:val="99"/>
     <w:semiHidden/>
@@ -36625,7 +35605,7 @@
       </w:tcPr>
     </w:tblStylePr>
   </w:style>
-  <w:style w:type="numbering" w:styleId="876" w:default="1">
+  <w:style w:type="numbering" w:styleId="878" w:default="1">
     <w:name w:val="No List"/>
     <w:uiPriority w:val="99"/>
     <w:semiHidden/>
@@ -36636,9 +35616,9 @@
       <w:ind/>
     </w:pPr>
   </w:style>
-  <w:style w:type="paragraph" w:styleId="877">
+  <w:style w:type="paragraph" w:styleId="879">
     <w:name w:val="No Spacing"/>
-    <w:basedOn w:val="874"/>
+    <w:basedOn w:val="876"/>
     <w:uiPriority w:val="1"/>
     <w:qFormat/>
     <w:pPr>
@@ -36647,9 +35627,9 @@
       <w:ind/>
     </w:pPr>
   </w:style>
-  <w:style w:type="paragraph" w:styleId="878">
+  <w:style w:type="paragraph" w:styleId="880">
     <w:name w:val="List Paragraph"/>
-    <w:basedOn w:val="874"/>
+    <w:basedOn w:val="876"/>
     <w:uiPriority w:val="34"/>
     <w:qFormat/>
     <w:pPr>
@@ -36659,7 +35639,7 @@
       <w:contextualSpacing w:val="true"/>
     </w:pPr>
   </w:style>
-  <w:style w:type="character" w:styleId="879" w:default="1">
+  <w:style w:type="character" w:styleId="881" w:default="1">
     <w:name w:val="Default Paragraph Font"/>
     <w:uiPriority w:val="1"/>
     <w:semiHidden/>

</xml_diff>